<commit_message>
try again - updated 6-17-14 HowRubyOnRailsWorks.docx
</commit_message>
<xml_diff>
--- a/HowRubyOnRailsWebAppsWork.docx
+++ b/HowRubyOnRailsWebAppsWork.docx
@@ -8,23 +8,7 @@
       </w:pPr>
       <w:r>
         <w:rPr/>
-        <w:t>How Ruby on Rails Works: (</w:t>
-      </w:r>
-      <w:r>
-        <w:rPr/>
-        <w:t xml:space="preserve">all notes </w:t>
-      </w:r>
-      <w:r>
-        <w:rPr/>
-        <w:t xml:space="preserve">taken from Professors Armando Fox and Dave Patterson's Saas Text Book </w:t>
-      </w:r>
-      <w:r>
-        <w:rPr/>
-        <w:t>Summer 2013</w:t>
-      </w:r>
-      <w:r>
-        <w:rPr/>
-        <w:t>):</w:t>
+        <w:t>How Ruby on Rails Works: (all notes taken from Professors Armando Fox and Dave Patterson's Saas Text Book Summer 2013):</w:t>
       </w:r>
     </w:p>
     <w:p>
@@ -1459,19 +1443,12 @@
       </w:pPr>
       <w:r>
         <w:rPr/>
-        <w:t xml:space="preserve">The manner in which HTML </w:t>
-      </w:r>
-      <w:r>
-        <w:rPr/>
-        <w:t xml:space="preserve">(Hyper-Text-Markup-Language) </w:t>
-      </w:r>
-      <w:r>
-        <w:rPr/>
-        <w:t xml:space="preserve">elements correspond to different things on a web page served by a Saas app is as follows.  On the Web Developer tool bar, a FireFox add-on, “Make Visible Source” of: </w:t>
+        <w:t xml:space="preserve">The manner in which HTML (Hyper-Text-Markup-Language) elements correspond to different things on a web page served by a Saas app is as follows.  On the Web Developer tool bar, a FireFox add-on, “Make Visible Source” of: </w:t>
       </w:r>
       <w:hyperlink r:id="rId3">
         <w:r>
           <w:rPr>
+            <w:rStyle w:val="style15"/>
             <w:rStyle w:val="style15"/>
           </w:rPr>
           <w:t>http://localhost:3000/movies</w:t>
@@ -1554,28 +1531,17 @@
         <w:rPr/>
         <w:tab/>
         <w:tab/>
-        <w:t>&lt;link href=”/assets/application.ces?body=1” media = “screen” rel=”stylesheet” type=”text/c</w:t>
-      </w:r>
-      <w:r>
-        <w:rPr/>
-        <w:t>s</w:t>
-      </w:r>
-      <w:r>
-        <w:rPr/>
-        <w:t>s”/&gt;</w:t>
-      </w:r>
-    </w:p>
-    <w:p>
-      <w:pPr>
-        <w:pStyle w:val="style0"/>
-      </w:pPr>
-      <w:r>
-        <w:rPr/>
-        <w:tab/>
-        <w:tab/>
-      </w:r>
-      <w:r>
-        <w:rPr/>
+        <w:t>&lt;link href=”/assets/application.ces?body=1” media = “screen” rel=”stylesheet” type=”text/css”/&gt;</w:t>
+      </w:r>
+    </w:p>
+    <w:p>
+      <w:pPr>
+        <w:pStyle w:val="style0"/>
+      </w:pPr>
+      <w:r>
+        <w:rPr/>
+        <w:tab/>
+        <w:tab/>
         <w:t>&lt;script src=”/assets/jquery.js?body=1” type = “text/javascript”&gt;&lt;/script&gt;</w:t>
       </w:r>
     </w:p>
@@ -1587,9 +1553,6 @@
         <w:rPr/>
         <w:tab/>
         <w:tab/>
-      </w:r>
-      <w:r>
-        <w:rPr/>
         <w:t>&lt;script src=”/assets/jquery ujs.js?body=1” type = “text/javascript”&gt;&lt;/script&gt;</w:t>
       </w:r>
     </w:p>
@@ -1601,9 +1564,6 @@
         <w:rPr/>
         <w:tab/>
         <w:tab/>
-      </w:r>
-      <w:r>
-        <w:rPr/>
         <w:t>&lt;script src=”/assets/application.js?body=1” type = “text/javascript”&gt;&lt;/script&gt;</w:t>
       </w:r>
     </w:p>
@@ -2032,9 +1992,6 @@
         <w:tab/>
         <w:tab/>
         <w:tab/>
-      </w:r>
-      <w:r>
-        <w:rPr/>
         <w:t>&lt;a href = “/movies/new”&gt; Add New Movie”&lt;/a&gt;</w:t>
       </w:r>
     </w:p>
@@ -2816,36 +2773,24 @@
         <w:rPr/>
         <w:tab/>
         <w:tab/>
-        <w:t>&lt;link href=”/assets/application.ces?body=1” media = “screen” rel=”stylesheet” type=”text/c</w:t>
-      </w:r>
-      <w:r>
-        <w:rPr/>
-        <w:t>s</w:t>
-      </w:r>
-      <w:r>
-        <w:rPr/>
-        <w:t>s”/&gt;</w:t>
-      </w:r>
-    </w:p>
-    <w:p>
-      <w:pPr>
-        <w:pStyle w:val="style0"/>
-      </w:pPr>
-      <w:r>
-        <w:rPr/>
-      </w:r>
-    </w:p>
-    <w:p>
-      <w:pPr>
-        <w:pStyle w:val="style0"/>
-      </w:pPr>
-      <w:r>
-        <w:rPr/>
-        <w:t>.</w:t>
-      </w:r>
-      <w:r>
-        <w:rPr/>
-        <w:t xml:space="preserve">title means an h1.title whose </w:t>
+        <w:t>&lt;link href=”/assets/application.ces?body=1” media = “screen” rel=”stylesheet” type=”text/css”/&gt;</w:t>
+      </w:r>
+    </w:p>
+    <w:p>
+      <w:pPr>
+        <w:pStyle w:val="style0"/>
+      </w:pPr>
+      <w:r>
+        <w:rPr/>
+      </w:r>
+    </w:p>
+    <w:p>
+      <w:pPr>
+        <w:pStyle w:val="style0"/>
+      </w:pPr>
+      <w:r>
+        <w:rPr/>
+        <w:t xml:space="preserve">.title means an h1.title whose </w:t>
       </w:r>
       <w:r>
         <w:rPr>
@@ -3613,7 +3558,7 @@
       <w:pPr>
         <w:pStyle w:val="style0"/>
       </w:pPr>
-      <w:bookmarkStart w:id="1" w:name="__DdeLink__258_977540382"/>
+      <w:bookmarkStart w:id="1" w:name="__DdeLink__258_9775403821"/>
       <w:bookmarkEnd w:id="1"/>
       <w:r>
         <w:rPr/>
@@ -4239,6 +4184,660 @@
       </w:pPr>
       <w:r>
         <w:rPr/>
+      </w:r>
+    </w:p>
+    <w:p>
+      <w:pPr>
+        <w:pStyle w:val="style0"/>
+      </w:pPr>
+      <w:r>
+        <w:rPr/>
+        <w:t>More details of How Saas Works for our class environment:</w:t>
+      </w:r>
+    </w:p>
+    <w:p>
+      <w:pPr>
+        <w:pStyle w:val="style0"/>
+      </w:pPr>
+      <w:r>
+        <w:rPr/>
+      </w:r>
+    </w:p>
+    <w:p>
+      <w:pPr>
+        <w:pStyle w:val="style0"/>
+      </w:pPr>
+      <w:r>
+        <w:rPr/>
+        <w:t xml:space="preserve">The web client (FireFox browser for example) requests Rotten Potatoes home page from a web server (our class used WEBrick).  FireFox constructs the HTTP request using the URI: </w:t>
+      </w:r>
+      <w:hyperlink r:id="rId4">
+        <w:r>
+          <w:rPr>
+            <w:rStyle w:val="style15"/>
+          </w:rPr>
+          <w:t>http://localhost:3000</w:t>
+        </w:r>
+      </w:hyperlink>
+      <w:r>
+        <w:rPr/>
+        <w:t xml:space="preserve"> to contact an HTTP server (WEBrick).  WEBrick is listening on port 3000 (in test case conditions it was running on the same computer as client FireFox, which is why localhost was used in the HTTP request).  WEBrick receives the HTTP request for the resource '\movies' (the list of all movies in Rotten Potatoes).</w:t>
+      </w:r>
+    </w:p>
+    <w:p>
+      <w:pPr>
+        <w:pStyle w:val="style0"/>
+      </w:pPr>
+      <w:r>
+        <w:rPr/>
+      </w:r>
+    </w:p>
+    <w:p>
+      <w:pPr>
+        <w:pStyle w:val="style0"/>
+      </w:pPr>
+      <w:r>
+        <w:rPr/>
+        <w:t>WEBrick obtains content from the Rotten Potatoes app and sends this content back to FireFox.  WEBrick does this by using the Rack Middleware, written in Ruby, and using this it calls the Rotten Potatoes code in the app tier (within the 3-tier architecture of Saas).  The Rotten Potatoes app generates the page content using movie info. stored in the persistence tier, which was implemented by a SQLite database using local files.</w:t>
+      </w:r>
+    </w:p>
+    <w:p>
+      <w:pPr>
+        <w:pStyle w:val="style0"/>
+      </w:pPr>
+      <w:r>
+        <w:rPr/>
+      </w:r>
+    </w:p>
+    <w:p>
+      <w:pPr>
+        <w:pStyle w:val="style0"/>
+      </w:pPr>
+      <w:r>
+        <w:rPr/>
+        <w:t>Rack supports 1 or more web app frameworks that simplify creation of a particular class of web apps in a particular language.  Rack routes the request to the index action of the movies controller.  The resource named by this route is the list of movies.  The Ruby function implementing the index action in the movies controller asks the movie model for a list of the movies and associated attributes.  If successful, the controller identifies a View that contains the HTML mark-up for presenting the list of movies, and passes it the movie information so that an HTML page can be constructed.  If it fails, the controller identifies a View that displays an Error message.  Rack passes the constructed View to WEBrick, which sends it back to FireFox as the HTTP reply.</w:t>
+      </w:r>
+    </w:p>
+    <w:p>
+      <w:pPr>
+        <w:pStyle w:val="style0"/>
+      </w:pPr>
+      <w:r>
+        <w:rPr/>
+      </w:r>
+    </w:p>
+    <w:p>
+      <w:pPr>
+        <w:pStyle w:val="style0"/>
+      </w:pPr>
+      <w:r>
+        <w:rPr/>
+        <w:t>WEBrick returns the content encoded in HTML, again using HTTP.  The HTML may contain references to other kinds of media such as images to embed in the display page.  The HTML may also contain a reference to a CSS stylesheet containing formatting information describing the desired visual attributes of the page (font sizes, colors, layout, and so on).</w:t>
+      </w:r>
+    </w:p>
+    <w:p>
+      <w:pPr>
+        <w:pStyle w:val="style0"/>
+      </w:pPr>
+      <w:r>
+        <w:rPr/>
+        <w:t>FireFox displays the content and closes the HTTP connection.  Firefox fetches any referenced assets (CSS, images, and so on) by repeating the above steps as needed but providing the URI's of the desired assets as referenced in the HTML page.  FireFox displays the page according to the CSS formatting directives and including any referenced assets such as embedded images.</w:t>
+      </w:r>
+    </w:p>
+    <w:p>
+      <w:pPr>
+        <w:pStyle w:val="style0"/>
+      </w:pPr>
+      <w:r>
+        <w:rPr/>
+      </w:r>
+    </w:p>
+    <w:p>
+      <w:pPr>
+        <w:pStyle w:val="style0"/>
+      </w:pPr>
+      <w:r>
+        <w:rPr/>
+        <w:t xml:space="preserve">The </w:t>
+      </w:r>
+      <w:r>
+        <w:rPr>
+          <w:b/>
+          <w:bCs/>
+        </w:rPr>
+        <w:t>3-tier architecture</w:t>
+      </w:r>
+      <w:r>
+        <w:rPr/>
+        <w:t xml:space="preserve"> and Horizontal Scaling:</w:t>
+      </w:r>
+    </w:p>
+    <w:p>
+      <w:pPr>
+        <w:pStyle w:val="style0"/>
+      </w:pPr>
+      <w:r>
+        <w:rPr/>
+      </w:r>
+    </w:p>
+    <w:p>
+      <w:pPr>
+        <w:pStyle w:val="style0"/>
+      </w:pPr>
+      <w:r>
+        <w:rPr>
+          <w:b/>
+          <w:bCs/>
+        </w:rPr>
+        <w:t>Presentation Tier:</w:t>
+      </w:r>
+      <w:r>
+        <w:rPr/>
+        <w:t xml:space="preserve"> usually consists of the HTTP server (web server) which accepts the requests from the outside world (i.e., users) and usually serves static assets (our class web server was WEBrick).  Note that application servers sit between the web server (presentation tier, WEBrick in our case) and the actual app code and are sometimes referred to as middleware (Rack, in our case).</w:t>
+      </w:r>
+    </w:p>
+    <w:p>
+      <w:pPr>
+        <w:pStyle w:val="style0"/>
+      </w:pPr>
+      <w:r>
+        <w:rPr/>
+      </w:r>
+    </w:p>
+    <w:p>
+      <w:pPr>
+        <w:pStyle w:val="style0"/>
+      </w:pPr>
+      <w:r>
+        <w:rPr/>
+        <w:t>The application server's job is to hide low-level mechanics of an HTTP from the app writer.  An example would be when an app server can route incoming HTTP requests directly to appropriate pieces of code in the app., saving you from having to listen for and parse incoming HTTP requests.</w:t>
+      </w:r>
+    </w:p>
+    <w:p>
+      <w:pPr>
+        <w:pStyle w:val="style0"/>
+      </w:pPr>
+      <w:r>
+        <w:rPr/>
+      </w:r>
+    </w:p>
+    <w:p>
+      <w:pPr>
+        <w:pStyle w:val="style0"/>
+      </w:pPr>
+      <w:r>
+        <w:rPr/>
+        <w:t>Modern application servers support one or more web application frameworks that simplify creation of a  particular class of web applications in a particular language.   Saas uses the Rails framework and Rack Application Server, which comes with Rails.  WEBrick is used for the Saas class only as the server and speaks to Rack directly.  Other web servers such as Apache require additional software modules to do so.</w:t>
+      </w:r>
+    </w:p>
+    <w:p>
+      <w:pPr>
+        <w:pStyle w:val="style0"/>
+      </w:pPr>
+      <w:r>
+        <w:rPr/>
+      </w:r>
+    </w:p>
+    <w:p>
+      <w:pPr>
+        <w:pStyle w:val="style0"/>
+      </w:pPr>
+      <w:r>
+        <w:rPr/>
+        <w:t>If your app were written in PHP, Python or Java, you would use an app server that handles code written in those languages.  The Google app engine runs Python and Java apps, has appropriate middleware that bridges your app's Python or Java code to the Google operated infrastructure that faces the outside world.</w:t>
+      </w:r>
+    </w:p>
+    <w:p>
+      <w:pPr>
+        <w:pStyle w:val="style0"/>
+      </w:pPr>
+      <w:r>
+        <w:rPr/>
+      </w:r>
+    </w:p>
+    <w:p>
+      <w:pPr>
+        <w:pStyle w:val="style0"/>
+      </w:pPr>
+      <w:r>
+        <w:rPr>
+          <w:b/>
+          <w:bCs/>
+        </w:rPr>
+        <w:t>Logic Tier:</w:t>
+      </w:r>
+      <w:r>
+        <w:rPr/>
+        <w:t xml:space="preserve"> the web server forwards the logic tier the requests for dynamic content</w:t>
+      </w:r>
+    </w:p>
+    <w:p>
+      <w:pPr>
+        <w:pStyle w:val="style0"/>
+      </w:pPr>
+      <w:r>
+        <w:rPr/>
+      </w:r>
+    </w:p>
+    <w:p>
+      <w:pPr>
+        <w:pStyle w:val="style0"/>
+      </w:pPr>
+      <w:r>
+        <w:rPr/>
+        <w:t xml:space="preserve">HTTP is stateless and app data must remain stored across HTTP requests, such as session data, user's login, and profile info.  It is stored in the </w:t>
+      </w:r>
+      <w:r>
+        <w:rPr>
+          <w:b/>
+          <w:bCs/>
+        </w:rPr>
+        <w:t xml:space="preserve">Persistence Tier.  </w:t>
+      </w:r>
+      <w:r>
+        <w:rPr>
+          <w:b w:val="false"/>
+          <w:bCs w:val="false"/>
+        </w:rPr>
+        <w:t>Popular choices are traditionally databases such as MySQL or PostgreSQL, which are open source databases, but prior to those, Oracle and IBM DB2 were popular choices.</w:t>
+      </w:r>
+    </w:p>
+    <w:p>
+      <w:pPr>
+        <w:pStyle w:val="style0"/>
+      </w:pPr>
+      <w:r>
+        <w:rPr/>
+      </w:r>
+    </w:p>
+    <w:p>
+      <w:pPr>
+        <w:pStyle w:val="style0"/>
+      </w:pPr>
+      <w:r>
+        <w:rPr>
+          <w:b/>
+          <w:bCs/>
+        </w:rPr>
+        <w:t>LAMP stack</w:t>
+      </w:r>
+      <w:r>
+        <w:rPr>
+          <w:b w:val="false"/>
+          <w:bCs w:val="false"/>
+        </w:rPr>
+        <w:t xml:space="preserve"> stands for: </w:t>
+      </w:r>
+      <w:r>
+        <w:rPr>
+          <w:b/>
+          <w:bCs/>
+        </w:rPr>
+        <w:t>L</w:t>
+      </w:r>
+      <w:r>
+        <w:rPr>
+          <w:b w:val="false"/>
+          <w:bCs w:val="false"/>
+        </w:rPr>
+        <w:t xml:space="preserve">inux, </w:t>
+      </w:r>
+      <w:r>
+        <w:rPr>
+          <w:b/>
+          <w:bCs/>
+        </w:rPr>
+        <w:t>A</w:t>
+      </w:r>
+      <w:r>
+        <w:rPr>
+          <w:b w:val="false"/>
+          <w:bCs w:val="false"/>
+        </w:rPr>
+        <w:t xml:space="preserve">pache, </w:t>
+      </w:r>
+      <w:r>
+        <w:rPr>
+          <w:b/>
+          <w:bCs/>
+        </w:rPr>
+        <w:t>M</w:t>
+      </w:r>
+      <w:r>
+        <w:rPr>
+          <w:b w:val="false"/>
+          <w:bCs w:val="false"/>
+        </w:rPr>
+        <w:t xml:space="preserve">ySQL and </w:t>
+      </w:r>
+      <w:r>
+        <w:rPr>
+          <w:b/>
+          <w:bCs/>
+        </w:rPr>
+        <w:t>P</w:t>
+      </w:r>
+      <w:r>
+        <w:rPr>
+          <w:b w:val="false"/>
+          <w:bCs w:val="false"/>
+        </w:rPr>
+        <w:t xml:space="preserve">HP or </w:t>
+      </w:r>
+      <w:r>
+        <w:rPr>
+          <w:b/>
+          <w:bCs/>
+        </w:rPr>
+        <w:t>P</w:t>
+      </w:r>
+      <w:r>
+        <w:rPr>
+          <w:b w:val="false"/>
+          <w:bCs w:val="false"/>
+        </w:rPr>
+        <w:t>erl.</w:t>
+      </w:r>
+    </w:p>
+    <w:p>
+      <w:pPr>
+        <w:pStyle w:val="style0"/>
+      </w:pPr>
+      <w:r>
+        <w:rPr/>
+      </w:r>
+    </w:p>
+    <w:p>
+      <w:pPr>
+        <w:pStyle w:val="style0"/>
+      </w:pPr>
+      <w:r>
+        <w:rPr>
+          <w:b w:val="false"/>
+          <w:bCs w:val="false"/>
+        </w:rPr>
+        <w:t>Low Traffic (low content): software in the Presentation, Logic and Persistence tier might run on one computer.  Rotten Potatoes runs this way.  WEBrick is our Presentation tier, SQLite is our persistence tier and stores the information on the computer.  However, in production, it is more common for each tier to be on multiple computers.</w:t>
+      </w:r>
+    </w:p>
+    <w:p>
+      <w:pPr>
+        <w:pStyle w:val="style0"/>
+      </w:pPr>
+      <w:r>
+        <w:rPr/>
+      </w:r>
+    </w:p>
+    <w:p>
+      <w:pPr>
+        <w:pStyle w:val="style0"/>
+      </w:pPr>
+      <w:r>
+        <w:rPr>
+          <w:b w:val="false"/>
+          <w:bCs w:val="false"/>
+        </w:rPr>
+        <w:t>A Typical Web Site:</w:t>
+      </w:r>
+    </w:p>
+    <w:p>
+      <w:pPr>
+        <w:pStyle w:val="style0"/>
+      </w:pPr>
+      <w:r>
+        <w:rPr/>
+      </w:r>
+    </w:p>
+    <w:p>
+      <w:pPr>
+        <w:pStyle w:val="style0"/>
+      </w:pPr>
+      <w:r>
+        <w:rPr>
+          <w:b w:val="false"/>
+          <w:bCs w:val="false"/>
+        </w:rPr>
+        <w:t xml:space="preserve">So the Presentation Tier (Web Server(s), Asset Server)) sits between Load balancers: incoming HTTP requests are directed to one of several available application servers through the load balancer to handle dynamic content generation, allowing computers to be added or removed from each tier as needed to handle demand.  The Presentation Tier web and asset servers render the views and interact with the User.  The Logic Tier App servers run the Saas app code.  The Saas Apps run by the Logic Tier App Server go through a load balancer </w:t>
+      </w:r>
+      <w:r>
+        <w:rPr>
+          <w:b w:val="false"/>
+          <w:bCs w:val="false"/>
+        </w:rPr>
+        <w:t xml:space="preserve">to the Persistence Tier, a database master of 1 to n database slaves which store the app data. </w:t>
+      </w:r>
+    </w:p>
+    <w:p>
+      <w:pPr>
+        <w:pStyle w:val="style0"/>
+      </w:pPr>
+      <w:r>
+        <w:rPr/>
+      </w:r>
+    </w:p>
+    <w:p>
+      <w:pPr>
+        <w:pStyle w:val="style0"/>
+      </w:pPr>
+      <w:r>
+        <w:rPr>
+          <w:b w:val="false"/>
+          <w:bCs w:val="false"/>
+        </w:rPr>
+        <w:t>Making the Persistence Tier “shared nothing” is much more complicated since it postpones the scaling problem rather than solves it.  It is a master-slave approach which is used when the database is read more than it is written.  The slaves perform the reads and the master is the only one who can perform writes.  The Master updates the slaves with the results of writes as quickly as possible.</w:t>
+      </w:r>
+    </w:p>
+    <w:p>
+      <w:pPr>
+        <w:pStyle w:val="style0"/>
+      </w:pPr>
+      <w:r>
+        <w:rPr/>
+      </w:r>
+    </w:p>
+    <w:p>
+      <w:pPr>
+        <w:pStyle w:val="style0"/>
+      </w:pPr>
+      <w:r>
+        <w:rPr>
+          <w:b w:val="false"/>
+          <w:bCs w:val="false"/>
+        </w:rPr>
+        <w:t>Heroku is an “app deployer” which we used in the Saas class.  Adam Wiggins wrote it.  It can use caching, sharding and other techniques to take the load off the database.  In actuality though the load is NOT taken off the database.  SQL databases are fundamentally non-scalable.  There is no magic pixie dust we can sprinkle on them to make them scale.</w:t>
+      </w:r>
+    </w:p>
+    <w:p>
+      <w:pPr>
+        <w:pStyle w:val="style0"/>
+      </w:pPr>
+      <w:r>
+        <w:rPr/>
+      </w:r>
+    </w:p>
+    <w:p>
+      <w:pPr>
+        <w:pStyle w:val="style0"/>
+      </w:pPr>
+      <w:r>
+        <w:rPr>
+          <w:b w:val="false"/>
+          <w:bCs w:val="false"/>
+        </w:rPr>
+        <w:t>A “shared nothing” architecture is called this because entities within a tier generally do not communicate with each other, allowing adding computers to each tier independent to match demand.</w:t>
+      </w:r>
+    </w:p>
+    <w:p>
+      <w:pPr>
+        <w:pStyle w:val="style0"/>
+      </w:pPr>
+      <w:r>
+        <w:rPr/>
+      </w:r>
+    </w:p>
+    <w:p>
+      <w:pPr>
+        <w:pStyle w:val="style0"/>
+      </w:pPr>
+      <w:r>
+        <w:rPr>
+          <w:b w:val="false"/>
+          <w:bCs w:val="false"/>
+        </w:rPr>
+        <w:t>“</w:t>
+      </w:r>
+      <w:r>
+        <w:rPr>
+          <w:b w:val="false"/>
+          <w:bCs w:val="false"/>
+        </w:rPr>
+        <w:t>Load balancers” distribute workload evenly, either through hardware appliances or specially configured web servers.</w:t>
+      </w:r>
+    </w:p>
+    <w:p>
+      <w:pPr>
+        <w:pStyle w:val="style0"/>
+      </w:pPr>
+      <w:r>
+        <w:rPr/>
+      </w:r>
+    </w:p>
+    <w:p>
+      <w:pPr>
+        <w:pStyle w:val="style0"/>
+      </w:pPr>
+      <w:r>
+        <w:rPr>
+          <w:b w:val="false"/>
+          <w:bCs w:val="false"/>
+        </w:rPr>
+        <w:t>“</w:t>
+      </w:r>
+      <w:r>
+        <w:rPr>
+          <w:b w:val="false"/>
+          <w:bCs w:val="false"/>
+        </w:rPr>
+        <w:t>HTTP statelessness” makes “shared nothing” possible, since all requests are independent, and any server in the Presentation or Logic Tier can be assigned to any request.</w:t>
+      </w:r>
+    </w:p>
+    <w:p>
+      <w:pPr>
+        <w:pStyle w:val="style0"/>
+      </w:pPr>
+      <w:r>
+        <w:rPr/>
+      </w:r>
+    </w:p>
+    <w:p>
+      <w:pPr>
+        <w:pStyle w:val="style0"/>
+      </w:pPr>
+      <w:r>
+        <w:rPr>
+          <w:b w:val="false"/>
+          <w:bCs w:val="false"/>
+        </w:rPr>
+        <w:t>However—scaling the persistence tier is much more challenging than the Presentation or Logic tiers.</w:t>
+      </w:r>
+    </w:p>
+    <w:p>
+      <w:pPr>
+        <w:pStyle w:val="style0"/>
+      </w:pPr>
+      <w:r>
+        <w:rPr/>
+      </w:r>
+    </w:p>
+    <w:p>
+      <w:pPr>
+        <w:pStyle w:val="style0"/>
+      </w:pPr>
+      <w:r>
+        <w:rPr>
+          <w:b w:val="false"/>
+          <w:bCs w:val="false"/>
+        </w:rPr>
+        <w:t>With cloud computing, computers can be added to each tier (Presentation or Logic tiers) as demand requires.  Depending on the scale (size) of the deployment, more than 1 tier may be hosted on a single computer, or a single tier may require many computers.</w:t>
+      </w:r>
+    </w:p>
+    <w:p>
+      <w:pPr>
+        <w:pStyle w:val="style0"/>
+      </w:pPr>
+      <w:r>
+        <w:rPr/>
+      </w:r>
+    </w:p>
+    <w:p>
+      <w:pPr>
+        <w:pStyle w:val="style0"/>
+      </w:pPr>
+      <w:r>
+        <w:rPr>
+          <w:b w:val="false"/>
+          <w:bCs w:val="false"/>
+        </w:rPr>
+        <w:t>The Reason for Databases:</w:t>
+      </w:r>
+    </w:p>
+    <w:p>
+      <w:pPr>
+        <w:pStyle w:val="style0"/>
+      </w:pPr>
+      <w:r>
+        <w:rPr/>
+      </w:r>
+    </w:p>
+    <w:p>
+      <w:pPr>
+        <w:pStyle w:val="style0"/>
+      </w:pPr>
+      <w:r>
+        <w:rPr>
+          <w:b w:val="false"/>
+          <w:bCs w:val="false"/>
+        </w:rPr>
+        <w:t>Early web apps sometimes manipulated files directly for storing data and there are 2 reasons why databases overwhelmingly took over this role very early.  Databases historically provided high durability for stored information.  System crashes and transient data corruption would not cause data loss.  This was especially important for web apps storing million's of user's data.</w:t>
+      </w:r>
+    </w:p>
+    <w:p>
+      <w:pPr>
+        <w:pStyle w:val="style0"/>
+      </w:pPr>
+      <w:r>
+        <w:rPr/>
+      </w:r>
+    </w:p>
+    <w:p>
+      <w:pPr>
+        <w:pStyle w:val="style0"/>
+      </w:pPr>
+      <w:r>
+        <w:rPr>
+          <w:b w:val="false"/>
+          <w:bCs w:val="false"/>
+        </w:rPr>
+        <w:t>Databases store information in structured format.  Relational databases are the most popular since each object is stored in a table whose rows represent object instances and whose columns represent object properties.  This organization is a good fit for structured data that many web apps manipulate.</w:t>
+      </w:r>
+    </w:p>
+    <w:p>
+      <w:pPr>
+        <w:pStyle w:val="style0"/>
+      </w:pPr>
+      <w:r>
+        <w:rPr/>
+      </w:r>
+    </w:p>
+    <w:p>
+      <w:pPr>
+        <w:pStyle w:val="style0"/>
+      </w:pPr>
+      <w:r>
+        <w:rPr>
+          <w:b w:val="false"/>
+          <w:bCs w:val="false"/>
+        </w:rPr>
+        <w:t>Note: Web apps such as FaceBook have grown so far beyond the scale for which relational databases were designed that they are being forced to look at alternatives to the long-reigning relational database.</w:t>
       </w:r>
     </w:p>
     <w:p>

</xml_diff>

<commit_message>
added more notes July 8th, 2014
</commit_message>
<xml_diff>
--- a/HowRubyOnRailsWebAppsWork.docx
+++ b/HowRubyOnRailsWebAppsWork.docx
@@ -4215,6 +4215,7 @@
         <w:r>
           <w:rPr>
             <w:rStyle w:val="style15"/>
+            <w:rStyle w:val="style15"/>
           </w:rPr>
           <w:t>http://localhost:3000</w:t>
         </w:r>
@@ -4596,14 +4597,27 @@
           <w:b w:val="false"/>
           <w:bCs w:val="false"/>
         </w:rPr>
-        <w:t xml:space="preserve">So the Presentation Tier (Web Server(s), Asset Server)) sits between Load balancers: incoming HTTP requests are directed to one of several available application servers through the load balancer to handle dynamic content generation, allowing computers to be added or removed from each tier as needed to handle demand.  The Presentation Tier web and asset servers render the views and interact with the User.  The Logic Tier App servers run the Saas app code.  The Saas Apps run by the Logic Tier App Server go through a load balancer </w:t>
-      </w:r>
+        <w:t xml:space="preserve">So the Presentation Tier (Web Server(s), Asset Server)) sits between Load balancers: incoming HTTP requests are directed to one of several available application servers through the load balancer to handle dynamic content generation, allowing computers to be added or removed from each tier as needed to handle demand.  The Presentation Tier web and asset servers render the views and interact with the User.  The Logic Tier App servers run the Saas app code.  The Saas Apps run by the Logic Tier App Server go through a load balancer to the Persistence Tier, a database master of 1 to n database slaves which store the app data. </w:t>
+      </w:r>
+    </w:p>
+    <w:p>
+      <w:pPr>
+        <w:pStyle w:val="style0"/>
+      </w:pPr>
+      <w:r>
+        <w:rPr/>
+      </w:r>
+    </w:p>
+    <w:p>
+      <w:pPr>
+        <w:pStyle w:val="style0"/>
+      </w:pPr>
       <w:r>
         <w:rPr>
           <w:b w:val="false"/>
           <w:bCs w:val="false"/>
         </w:rPr>
-        <w:t xml:space="preserve">to the Persistence Tier, a database master of 1 to n database slaves which store the app data. </w:t>
+        <w:t>Making the Persistence Tier “shared nothing” is much more complicated since it postpones the scaling problem rather than solves it.  It is a master-slave approach which is used when the database is read more than it is written.  The slaves perform the reads and the master is the only one who can perform writes.  The Master updates the slaves with the results of writes as quickly as possible.</w:t>
       </w:r>
     </w:p>
     <w:p>
@@ -4623,7 +4637,7 @@
           <w:b w:val="false"/>
           <w:bCs w:val="false"/>
         </w:rPr>
-        <w:t>Making the Persistence Tier “shared nothing” is much more complicated since it postpones the scaling problem rather than solves it.  It is a master-slave approach which is used when the database is read more than it is written.  The slaves perform the reads and the master is the only one who can perform writes.  The Master updates the slaves with the results of writes as quickly as possible.</w:t>
+        <w:t>Heroku is an “app deployer” which we used in the Saas class.  Adam Wiggins wrote it.  It can use caching, sharding and other techniques to take the load off the database.  In actuality though the load is NOT taken off the database.  SQL databases are fundamentally non-scalable.  There is no magic pixie dust we can sprinkle on them to make them scale.</w:t>
       </w:r>
     </w:p>
     <w:p>
@@ -4643,7 +4657,7 @@
           <w:b w:val="false"/>
           <w:bCs w:val="false"/>
         </w:rPr>
-        <w:t>Heroku is an “app deployer” which we used in the Saas class.  Adam Wiggins wrote it.  It can use caching, sharding and other techniques to take the load off the database.  In actuality though the load is NOT taken off the database.  SQL databases are fundamentally non-scalable.  There is no magic pixie dust we can sprinkle on them to make them scale.</w:t>
+        <w:t>A “shared nothing” architecture is called this because entities within a tier generally do not communicate with each other, allowing adding computers to each tier independent to match demand.</w:t>
       </w:r>
     </w:p>
     <w:p>
@@ -4663,61 +4677,61 @@
           <w:b w:val="false"/>
           <w:bCs w:val="false"/>
         </w:rPr>
-        <w:t>A “shared nothing” architecture is called this because entities within a tier generally do not communicate with each other, allowing adding computers to each tier independent to match demand.</w:t>
-      </w:r>
-    </w:p>
-    <w:p>
-      <w:pPr>
-        <w:pStyle w:val="style0"/>
-      </w:pPr>
-      <w:r>
-        <w:rPr/>
-      </w:r>
-    </w:p>
-    <w:p>
-      <w:pPr>
-        <w:pStyle w:val="style0"/>
-      </w:pPr>
+        <w:t>“</w:t>
+      </w:r>
       <w:r>
         <w:rPr>
           <w:b w:val="false"/>
           <w:bCs w:val="false"/>
         </w:rPr>
-        <w:t>“</w:t>
-      </w:r>
+        <w:t>Load balancers” distribute workload evenly, either through hardware appliances or specially configured web servers.</w:t>
+      </w:r>
+    </w:p>
+    <w:p>
+      <w:pPr>
+        <w:pStyle w:val="style0"/>
+      </w:pPr>
+      <w:r>
+        <w:rPr/>
+      </w:r>
+    </w:p>
+    <w:p>
+      <w:pPr>
+        <w:pStyle w:val="style0"/>
+      </w:pPr>
       <w:r>
         <w:rPr>
           <w:b w:val="false"/>
           <w:bCs w:val="false"/>
         </w:rPr>
-        <w:t>Load balancers” distribute workload evenly, either through hardware appliances or specially configured web servers.</w:t>
-      </w:r>
-    </w:p>
-    <w:p>
-      <w:pPr>
-        <w:pStyle w:val="style0"/>
-      </w:pPr>
-      <w:r>
-        <w:rPr/>
-      </w:r>
-    </w:p>
-    <w:p>
-      <w:pPr>
-        <w:pStyle w:val="style0"/>
-      </w:pPr>
+        <w:t>“</w:t>
+      </w:r>
       <w:r>
         <w:rPr>
           <w:b w:val="false"/>
           <w:bCs w:val="false"/>
         </w:rPr>
-        <w:t>“</w:t>
-      </w:r>
+        <w:t>HTTP statelessness” makes “shared nothing” possible, since all requests are independent, and any server in the Presentation or Logic Tier can be assigned to any request.</w:t>
+      </w:r>
+    </w:p>
+    <w:p>
+      <w:pPr>
+        <w:pStyle w:val="style0"/>
+      </w:pPr>
+      <w:r>
+        <w:rPr/>
+      </w:r>
+    </w:p>
+    <w:p>
+      <w:pPr>
+        <w:pStyle w:val="style0"/>
+      </w:pPr>
       <w:r>
         <w:rPr>
           <w:b w:val="false"/>
           <w:bCs w:val="false"/>
         </w:rPr>
-        <w:t>HTTP statelessness” makes “shared nothing” possible, since all requests are independent, and any server in the Presentation or Logic Tier can be assigned to any request.</w:t>
+        <w:t>However—scaling the persistence tier is much more challenging than the Presentation or Logic tiers.</w:t>
       </w:r>
     </w:p>
     <w:p>
@@ -4737,7 +4751,7 @@
           <w:b w:val="false"/>
           <w:bCs w:val="false"/>
         </w:rPr>
-        <w:t>However—scaling the persistence tier is much more challenging than the Presentation or Logic tiers.</w:t>
+        <w:t>With cloud computing, computers can be added to each tier (Presentation or Logic tiers) as demand requires.  Depending on the scale (size) of the deployment, more than 1 tier may be hosted on a single computer, or a single tier may require many computers.</w:t>
       </w:r>
     </w:p>
     <w:p>
@@ -4757,7 +4771,7 @@
           <w:b w:val="false"/>
           <w:bCs w:val="false"/>
         </w:rPr>
-        <w:t>With cloud computing, computers can be added to each tier (Presentation or Logic tiers) as demand requires.  Depending on the scale (size) of the deployment, more than 1 tier may be hosted on a single computer, or a single tier may require many computers.</w:t>
+        <w:t>The Reason for Databases:</w:t>
       </w:r>
     </w:p>
     <w:p>
@@ -4777,7 +4791,7 @@
           <w:b w:val="false"/>
           <w:bCs w:val="false"/>
         </w:rPr>
-        <w:t>The Reason for Databases:</w:t>
+        <w:t>Early web apps sometimes manipulated files directly for storing data and there are 2 reasons why databases overwhelmingly took over this role very early.  Databases historically provided high durability for stored information.  System crashes and transient data corruption would not cause data loss.  This was especially important for web apps storing million's of user's data.</w:t>
       </w:r>
     </w:p>
     <w:p>
@@ -4797,7 +4811,7 @@
           <w:b w:val="false"/>
           <w:bCs w:val="false"/>
         </w:rPr>
-        <w:t>Early web apps sometimes manipulated files directly for storing data and there are 2 reasons why databases overwhelmingly took over this role very early.  Databases historically provided high durability for stored information.  System crashes and transient data corruption would not cause data loss.  This was especially important for web apps storing million's of user's data.</w:t>
+        <w:t>Databases store information in structured format.  Relational databases are the most popular since each object is stored in a table whose rows represent object instances and whose columns represent object properties.  This organization is a good fit for structured data that many web apps manipulate.</w:t>
       </w:r>
     </w:p>
     <w:p>
@@ -4817,26 +4831,6 @@
           <w:b w:val="false"/>
           <w:bCs w:val="false"/>
         </w:rPr>
-        <w:t>Databases store information in structured format.  Relational databases are the most popular since each object is stored in a table whose rows represent object instances and whose columns represent object properties.  This organization is a good fit for structured data that many web apps manipulate.</w:t>
-      </w:r>
-    </w:p>
-    <w:p>
-      <w:pPr>
-        <w:pStyle w:val="style0"/>
-      </w:pPr>
-      <w:r>
-        <w:rPr/>
-      </w:r>
-    </w:p>
-    <w:p>
-      <w:pPr>
-        <w:pStyle w:val="style0"/>
-      </w:pPr>
-      <w:r>
-        <w:rPr>
-          <w:b w:val="false"/>
-          <w:bCs w:val="false"/>
-        </w:rPr>
         <w:t>Note: Web apps such as FaceBook have grown so far beyond the scale for which relational databases were designed that they are being forced to look at alternatives to the long-reigning relational database.</w:t>
       </w:r>
     </w:p>
@@ -4846,6 +4840,185 @@
       </w:pPr>
       <w:r>
         <w:rPr/>
+      </w:r>
+    </w:p>
+    <w:p>
+      <w:pPr>
+        <w:pStyle w:val="style0"/>
+      </w:pPr>
+      <w:r>
+        <w:rPr/>
+        <w:t>Model-View-Controller Architecture:</w:t>
+      </w:r>
+    </w:p>
+    <w:p>
+      <w:pPr>
+        <w:pStyle w:val="style0"/>
+      </w:pPr>
+      <w:r>
+        <w:rPr/>
+      </w:r>
+    </w:p>
+    <w:p>
+      <w:pPr>
+        <w:pStyle w:val="style0"/>
+      </w:pPr>
+      <w:r>
+        <w:rPr/>
+        <w:t>Models: are concerned with the data manipulated by the application: how to store it, how to operate on it and how to change it.  MVC apps typically has a model for each type of entity manipulated by the app.  For this class, the Rotten Potatoes app, there is only a movie model.  These models deal with the app's data and contain the code that communicates with the storage tier.</w:t>
+      </w:r>
+    </w:p>
+    <w:p>
+      <w:pPr>
+        <w:pStyle w:val="style0"/>
+      </w:pPr>
+      <w:r>
+        <w:rPr/>
+      </w:r>
+    </w:p>
+    <w:p>
+      <w:pPr>
+        <w:pStyle w:val="style0"/>
+      </w:pPr>
+      <w:r>
+        <w:rPr/>
+        <w:t>Views: Are presented to the user and contain information about the models with which users can interact.  They serve as the interface between the system's users and its data.  Rotten potatoes can list movies by clicking on links or buttons in the views.  There is only one kind of model in Rotten Potatoes, the movie model, but it is associated with a variety of views.  One view lists all movies, another view shows the details of a particular movie, and other views appear when creating new movies or editing existing ones.</w:t>
+      </w:r>
+    </w:p>
+    <w:p>
+      <w:pPr>
+        <w:pStyle w:val="style0"/>
+      </w:pPr>
+      <w:r>
+        <w:rPr/>
+      </w:r>
+    </w:p>
+    <w:p>
+      <w:pPr>
+        <w:pStyle w:val="style0"/>
+      </w:pPr>
+      <w:r>
+        <w:rPr/>
+        <w:t>Controllers: mediate the interaction in both directions – when the user interacts with a view by clicking on something on a web page, a specific controller action corresponding to that user activity is invoked.  Each controller corresponds to 1 model.  In Rails, each controller action is handled by a particular Ruby method within that controller.  The controller can ask the model to retrieve or modify information.  Depending on the results of doing this, the controller decides what view will be presented next to the user and supplies that view with any necessary information.  Since Rotten Potatoes has only one model (movies), it also has one controller, the movies controller.  Actions defined in that controller handle each type of user interaction with any movie view, (clicking on links or buttons for example), and contain necessary logic to obtain model data to render any of the movie views.</w:t>
+      </w:r>
+    </w:p>
+    <w:p>
+      <w:pPr>
+        <w:pStyle w:val="style0"/>
+      </w:pPr>
+      <w:r>
+        <w:rPr/>
+      </w:r>
+    </w:p>
+    <w:p>
+      <w:pPr>
+        <w:pStyle w:val="style0"/>
+      </w:pPr>
+      <w:r>
+        <w:rPr/>
+        <w:t>Saas Apps: have always been View-centric and have always relied on a persistence tier to store app data in a database.  Rails choice of MVC as the underlying architecture seems like an obvious fit, but other choices are possible, such as “Martin Fowler's catalog of patterns of Enterprise Application Architectures.”</w:t>
+      </w:r>
+    </w:p>
+    <w:p>
+      <w:pPr>
+        <w:pStyle w:val="style0"/>
+      </w:pPr>
+      <w:r>
+        <w:rPr/>
+      </w:r>
+    </w:p>
+    <w:p>
+      <w:pPr>
+        <w:pStyle w:val="style0"/>
+      </w:pPr>
+      <w:r>
+        <w:rPr/>
+        <w:t>Static Content Apps: mostly have static content with a small amount of dynamically generated content, such as for a weather web site.</w:t>
+      </w:r>
+    </w:p>
+    <w:p>
+      <w:pPr>
+        <w:pStyle w:val="style0"/>
+      </w:pPr>
+      <w:r>
+        <w:rPr/>
+      </w:r>
+    </w:p>
+    <w:p>
+      <w:pPr>
+        <w:pStyle w:val="style0"/>
+      </w:pPr>
+      <w:r>
+        <w:rPr/>
+        <w:t>Page Controller Patterns: are used for an app that is easily structured as a small number of distinct pages – effectively giving each page its own simple controller that only knows how to generate that page.</w:t>
+      </w:r>
+    </w:p>
+    <w:p>
+      <w:pPr>
+        <w:pStyle w:val="style0"/>
+      </w:pPr>
+      <w:r>
+        <w:rPr/>
+      </w:r>
+    </w:p>
+    <w:p>
+      <w:pPr>
+        <w:pStyle w:val="style0"/>
+      </w:pPr>
+      <w:r>
+        <w:rPr/>
+        <w:t>Front Controller Patterns: are used by J2EE servlets, or an app that might take a user through a sequence of pages (for example, signing up for a mailing list), but has few models.  A single controller handles all incoming requests rather than separate controllers handling requests for each model.  The one controller relies on methods in a variety of models to generate one of a collection of views.</w:t>
+      </w:r>
+    </w:p>
+    <w:p>
+      <w:pPr>
+        <w:pStyle w:val="style0"/>
+      </w:pPr>
+      <w:r>
+        <w:rPr/>
+      </w:r>
+    </w:p>
+    <w:p>
+      <w:pPr>
+        <w:pStyle w:val="style0"/>
+      </w:pPr>
+      <w:r>
+        <w:rPr/>
+        <w:t>Template View Pattern: is used by PHP and emphasizes building the app around views, with logic in the models generating dynamic content in place of part of the views—the controller is implicit in the framework.</w:t>
+      </w:r>
+    </w:p>
+    <w:p>
+      <w:pPr>
+        <w:pStyle w:val="style0"/>
+      </w:pPr>
+      <w:r>
+        <w:rPr/>
+      </w:r>
+    </w:p>
+    <w:p>
+      <w:pPr>
+        <w:pStyle w:val="style0"/>
+      </w:pPr>
+      <w:r>
+        <w:rPr/>
+        <w:t>Model-View-Controller: used by Rails and Java Spring – associates a controller and a set of views with each model type.  The MVC design pattern distinguishes models that implement business logic.  Views present information to the user to interact with the apps.  Controllers mediate the interaction between views and models.</w:t>
+      </w:r>
+    </w:p>
+    <w:p>
+      <w:pPr>
+        <w:pStyle w:val="style0"/>
+      </w:pPr>
+      <w:r>
+        <w:rPr/>
+      </w:r>
+    </w:p>
+    <w:p>
+      <w:pPr>
+        <w:pStyle w:val="style0"/>
+      </w:pPr>
+      <w:r>
+        <w:rPr/>
+        <w:t>MVC Saas Apps: every user action that can be performed on a web page: clicking a link button, submitting a fill-in-form, using drag and drop.  Every user action is eventually handled by some controller action which will consult model(s) as needed to obtain information and generate a view in response.</w:t>
       </w:r>
     </w:p>
     <w:sectPr>

</xml_diff>

<commit_message>
added more hand written notes to this document on how ruby on rails app work
</commit_message>
<xml_diff>
--- a/HowRubyOnRailsWebAppsWork.docx
+++ b/HowRubyOnRailsWebAppsWork.docx
@@ -3894,793 +3894,790 @@
           <w:b w:val="false"/>
           <w:bCs w:val="false"/>
         </w:rPr>
-        <w:t xml:space="preserve">erl </w:t>
+        <w:t xml:space="preserve">erl or </w:t>
+      </w:r>
+      <w:r>
+        <w:rPr>
+          <w:b/>
+          <w:bCs/>
+        </w:rPr>
+        <w:t>P</w:t>
       </w:r>
       <w:r>
         <w:rPr>
           <w:b w:val="false"/>
           <w:bCs w:val="false"/>
         </w:rPr>
-        <w:t xml:space="preserve">or </w:t>
-      </w:r>
+        <w:t>ython.</w:t>
+      </w:r>
+    </w:p>
+    <w:p>
+      <w:pPr>
+        <w:pStyle w:val="style0"/>
+      </w:pPr>
+      <w:r>
+        <w:rPr/>
+      </w:r>
+    </w:p>
+    <w:p>
+      <w:pPr>
+        <w:pStyle w:val="style0"/>
+      </w:pPr>
       <w:r>
         <w:rPr>
           <w:b/>
           <w:bCs/>
         </w:rPr>
-        <w:t>P</w:t>
-      </w:r>
+        <w:t>Logic Tier:</w:t>
+      </w:r>
+      <w:r>
+        <w:rPr/>
+        <w:t xml:space="preserve"> the web server forwards the logic tier the requests for dynamic content</w:t>
+      </w:r>
+    </w:p>
+    <w:p>
+      <w:pPr>
+        <w:pStyle w:val="style0"/>
+      </w:pPr>
+      <w:r>
+        <w:rPr/>
+      </w:r>
+    </w:p>
+    <w:p>
+      <w:pPr>
+        <w:pStyle w:val="style0"/>
+      </w:pPr>
       <w:r>
         <w:rPr>
           <w:b w:val="false"/>
           <w:bCs w:val="false"/>
         </w:rPr>
-        <w:t>ython</w:t>
-      </w:r>
+        <w:t>Low Traffic (low content): software in the Presentation, Logic and Persistence tier might run on one computer.  Rotten Potatoes runs this way.  WEBrick is our Presentation tier, SQLite is our persistence tier and stores the information on the computer.  However, in production, it is more common for each tier to be on multiple computers.</w:t>
+      </w:r>
+    </w:p>
+    <w:p>
+      <w:pPr>
+        <w:pStyle w:val="style0"/>
+      </w:pPr>
+      <w:r>
+        <w:rPr/>
+      </w:r>
+    </w:p>
+    <w:p>
+      <w:pPr>
+        <w:pStyle w:val="style0"/>
+      </w:pPr>
       <w:r>
         <w:rPr>
           <w:b w:val="false"/>
           <w:bCs w:val="false"/>
         </w:rPr>
-        <w:t>.</w:t>
-      </w:r>
-    </w:p>
-    <w:p>
-      <w:pPr>
-        <w:pStyle w:val="style0"/>
-      </w:pPr>
-      <w:r>
-        <w:rPr/>
-      </w:r>
-    </w:p>
-    <w:p>
-      <w:pPr>
-        <w:pStyle w:val="style0"/>
-      </w:pPr>
+        <w:t>A Typical Web Site:</w:t>
+      </w:r>
+    </w:p>
+    <w:p>
+      <w:pPr>
+        <w:pStyle w:val="style0"/>
+      </w:pPr>
+      <w:r>
+        <w:rPr/>
+      </w:r>
+    </w:p>
+    <w:p>
+      <w:pPr>
+        <w:pStyle w:val="style0"/>
+      </w:pPr>
+      <w:r>
+        <w:rPr>
+          <w:b w:val="false"/>
+          <w:bCs w:val="false"/>
+        </w:rPr>
+        <w:t xml:space="preserve">So the Presentation Tier (Web Server(s), Asset Server)) sits between Load balancers: incoming HTTP requests are directed to one of several available application servers through the load balancer to handle dynamic content generation, allowing computers to be added or removed from each tier as needed to handle demand.  The Presentation Tier web and asset servers render the views and interact with the User.  The Logic Tier App servers run the Saas app code.  The Saas Apps run by the Logic Tier App Server go through a load balancer to the Persistence Tier, a database master of 1 to n database slaves which store the app data. </w:t>
+      </w:r>
+    </w:p>
+    <w:p>
+      <w:pPr>
+        <w:pStyle w:val="style0"/>
+      </w:pPr>
+      <w:r>
+        <w:rPr/>
+      </w:r>
+    </w:p>
+    <w:p>
+      <w:pPr>
+        <w:pStyle w:val="style0"/>
+      </w:pPr>
+      <w:r>
+        <w:rPr>
+          <w:b w:val="false"/>
+          <w:bCs w:val="false"/>
+        </w:rPr>
+        <w:t>Making the Persistence Tier “shared nothing” is much more complicated since it postpones the scaling problem rather than solves it.  It is a master-slave approach which is used when the database is read more than it is written.  The slaves perform the reads and the master is the only one who can perform writes.  The Master updates the slaves with the results of writes as quickly as possible.</w:t>
+      </w:r>
+    </w:p>
+    <w:p>
+      <w:pPr>
+        <w:pStyle w:val="style0"/>
+      </w:pPr>
+      <w:r>
+        <w:rPr/>
+      </w:r>
+    </w:p>
+    <w:p>
+      <w:pPr>
+        <w:pStyle w:val="style0"/>
+      </w:pPr>
+      <w:r>
+        <w:rPr>
+          <w:b w:val="false"/>
+          <w:bCs w:val="false"/>
+        </w:rPr>
+        <w:t>Heroku is an “app deployer” which we used in the Saas class.  Adam Wiggins wrote it.  It can use caching, sharding and other techniques to take the load off the database.  In actuality though the load is NOT taken off the database.  SQL databases are fundamentally non-scalable.  There is no magic pixie dust we can sprinkle on them to make them scale.</w:t>
+      </w:r>
+    </w:p>
+    <w:p>
+      <w:pPr>
+        <w:pStyle w:val="style0"/>
+      </w:pPr>
+      <w:r>
+        <w:rPr/>
+      </w:r>
+    </w:p>
+    <w:p>
+      <w:pPr>
+        <w:pStyle w:val="style0"/>
+      </w:pPr>
+      <w:r>
+        <w:rPr>
+          <w:b w:val="false"/>
+          <w:bCs w:val="false"/>
+        </w:rPr>
+        <w:t>A “shared nothing” architecture is called this because entities within a tier generally do not communicate with each other, allowing adding computers to each tier independent to match demand.</w:t>
+      </w:r>
+    </w:p>
+    <w:p>
+      <w:pPr>
+        <w:pStyle w:val="style0"/>
+      </w:pPr>
+      <w:r>
+        <w:rPr/>
+      </w:r>
+    </w:p>
+    <w:p>
+      <w:pPr>
+        <w:pStyle w:val="style0"/>
+      </w:pPr>
+      <w:r>
+        <w:rPr>
+          <w:b w:val="false"/>
+          <w:bCs w:val="false"/>
+        </w:rPr>
+        <w:t>“</w:t>
+      </w:r>
+      <w:r>
+        <w:rPr>
+          <w:b w:val="false"/>
+          <w:bCs w:val="false"/>
+        </w:rPr>
+        <w:t>Load balancers” distribute workload evenly, either through hardware appliances or specially configured web servers.</w:t>
+      </w:r>
+    </w:p>
+    <w:p>
+      <w:pPr>
+        <w:pStyle w:val="style0"/>
+      </w:pPr>
+      <w:r>
+        <w:rPr/>
+      </w:r>
+    </w:p>
+    <w:p>
+      <w:pPr>
+        <w:pStyle w:val="style0"/>
+      </w:pPr>
+      <w:r>
+        <w:rPr>
+          <w:b w:val="false"/>
+          <w:bCs w:val="false"/>
+        </w:rPr>
+        <w:t>“</w:t>
+      </w:r>
+      <w:r>
+        <w:rPr>
+          <w:b w:val="false"/>
+          <w:bCs w:val="false"/>
+        </w:rPr>
+        <w:t>HTTP statelessness” makes “shared nothing” possible, since all requests are independent, and any server in the Presentation or Logic Tier can be assigned to any request.</w:t>
+      </w:r>
+    </w:p>
+    <w:p>
+      <w:pPr>
+        <w:pStyle w:val="style0"/>
+      </w:pPr>
+      <w:r>
+        <w:rPr/>
+      </w:r>
+    </w:p>
+    <w:p>
+      <w:pPr>
+        <w:pStyle w:val="style0"/>
+      </w:pPr>
+      <w:r>
+        <w:rPr>
+          <w:b w:val="false"/>
+          <w:bCs w:val="false"/>
+        </w:rPr>
+        <w:t>However—scaling the persistence tier is much more challenging than the Presentation or Logic tiers.</w:t>
+      </w:r>
+    </w:p>
+    <w:p>
+      <w:pPr>
+        <w:pStyle w:val="style0"/>
+      </w:pPr>
+      <w:r>
+        <w:rPr/>
+      </w:r>
+    </w:p>
+    <w:p>
+      <w:pPr>
+        <w:pStyle w:val="style0"/>
+      </w:pPr>
+      <w:r>
+        <w:rPr>
+          <w:b w:val="false"/>
+          <w:bCs w:val="false"/>
+        </w:rPr>
+        <w:t>With cloud computing, computers can be added to each tier (Presentation or Logic tiers) as demand requires.  Depending on the scale (size) of the deployment, more than 1 tier may be hosted on a single computer, or a single tier may require many computers.</w:t>
+      </w:r>
+    </w:p>
+    <w:p>
+      <w:pPr>
+        <w:pStyle w:val="style0"/>
+      </w:pPr>
+      <w:r>
+        <w:rPr/>
+      </w:r>
+    </w:p>
+    <w:p>
+      <w:pPr>
+        <w:pStyle w:val="style0"/>
+      </w:pPr>
+      <w:r>
+        <w:rPr>
+          <w:b w:val="false"/>
+          <w:bCs w:val="false"/>
+        </w:rPr>
+        <w:t>The Reason for Databases:</w:t>
+      </w:r>
+    </w:p>
+    <w:p>
+      <w:pPr>
+        <w:pStyle w:val="style0"/>
+      </w:pPr>
+      <w:r>
+        <w:rPr/>
+      </w:r>
+    </w:p>
+    <w:p>
+      <w:pPr>
+        <w:pStyle w:val="style0"/>
+      </w:pPr>
+      <w:r>
+        <w:rPr>
+          <w:b w:val="false"/>
+          <w:bCs w:val="false"/>
+        </w:rPr>
+        <w:t>Early web apps sometimes manipulated files directly for storing data and there are 2 reasons why databases overwhelmingly took over this role very early.  Databases historically provided high durability for stored information.  System crashes and transient data corruption would not cause data loss.  This was especially important for web apps storing million's of user's data.</w:t>
+      </w:r>
+    </w:p>
+    <w:p>
+      <w:pPr>
+        <w:pStyle w:val="style0"/>
+      </w:pPr>
+      <w:r>
+        <w:rPr/>
+      </w:r>
+    </w:p>
+    <w:p>
+      <w:pPr>
+        <w:pStyle w:val="style0"/>
+      </w:pPr>
+      <w:r>
+        <w:rPr>
+          <w:b w:val="false"/>
+          <w:bCs w:val="false"/>
+        </w:rPr>
+        <w:t>Databases store information in structured format.  Relational databases are the most popular since each object is stored in a table whose rows represent object instances and whose columns represent object properties.  This organization is a good fit for structured data that many web apps manipulate.</w:t>
+      </w:r>
+    </w:p>
+    <w:p>
+      <w:pPr>
+        <w:pStyle w:val="style0"/>
+      </w:pPr>
+      <w:r>
+        <w:rPr/>
+      </w:r>
+    </w:p>
+    <w:p>
+      <w:pPr>
+        <w:pStyle w:val="style0"/>
+      </w:pPr>
+      <w:r>
+        <w:rPr>
+          <w:b w:val="false"/>
+          <w:bCs w:val="false"/>
+        </w:rPr>
+        <w:t>Note: Web apps such as FaceBook have grown so far beyond the scale for which relational databases were designed that they are being forced to look at alternatives to the long-reigning relational database.</w:t>
+      </w:r>
+    </w:p>
+    <w:p>
+      <w:pPr>
+        <w:pStyle w:val="style0"/>
+      </w:pPr>
+      <w:r>
+        <w:rPr/>
+      </w:r>
+    </w:p>
+    <w:p>
+      <w:pPr>
+        <w:pStyle w:val="style0"/>
+      </w:pPr>
+      <w:r>
+        <w:rPr/>
+        <w:t>Model-View-Controller Architecture:</w:t>
+      </w:r>
+    </w:p>
+    <w:p>
+      <w:pPr>
+        <w:pStyle w:val="style0"/>
+      </w:pPr>
+      <w:r>
+        <w:rPr/>
+      </w:r>
+    </w:p>
+    <w:p>
+      <w:pPr>
+        <w:pStyle w:val="style0"/>
+      </w:pPr>
+      <w:r>
+        <w:rPr/>
+        <w:t>Models: are concerned with the data manipulated by the application: how to store it, how to operate on it and how to change it.  MVC apps typically has a model for each type of entity manipulated by the app.  For this class, the Rotten Potatoes app, there is only a movie model.  These models deal with the app's data and contain the code that communicates with the storage tier.</w:t>
+      </w:r>
+    </w:p>
+    <w:p>
+      <w:pPr>
+        <w:pStyle w:val="style0"/>
+      </w:pPr>
+      <w:r>
+        <w:rPr/>
+      </w:r>
+    </w:p>
+    <w:p>
+      <w:pPr>
+        <w:pStyle w:val="style0"/>
+      </w:pPr>
+      <w:r>
+        <w:rPr/>
+        <w:t>Views: Are presented to the user and contain information about the models with which users can interact.  They serve as the interface between the system's users and its data.  Rotten potatoes can list movies by clicking on links or buttons in the views.  There is only one kind of model in Rotten Potatoes, the movie model, but it is associated with a variety of views.  One view lists all movies, another view shows the details of a particular movie, and other views appear when creating new movies or editing existing ones.</w:t>
+      </w:r>
+    </w:p>
+    <w:p>
+      <w:pPr>
+        <w:pStyle w:val="style0"/>
+      </w:pPr>
+      <w:r>
+        <w:rPr/>
+      </w:r>
+    </w:p>
+    <w:p>
+      <w:pPr>
+        <w:pStyle w:val="style0"/>
+      </w:pPr>
+      <w:r>
+        <w:rPr/>
+        <w:t>Controllers: mediate the interaction in both directions – when the user interacts with a view by clicking on something on a web page, a specific controller action corresponding to that user activity is invoked.  Each controller corresponds to 1 model.  In Rails, each controller action is handled by a particular Ruby method within that controller.  The controller can ask the model to retrieve or modify information.  Depending on the results of doing this, the controller decides what view will be presented next to the user and supplies that view with any necessary information.  Since Rotten Potatoes has only one model (movies), it also has one controller, the movies controller.  Actions defined in that controller handle each type of user interaction with any movie view, (clicking on links or buttons for example), and contain necessary logic to obtain model data to render any of the movie views.</w:t>
+      </w:r>
+    </w:p>
+    <w:p>
+      <w:pPr>
+        <w:pStyle w:val="style0"/>
+      </w:pPr>
+      <w:r>
+        <w:rPr/>
+      </w:r>
+    </w:p>
+    <w:p>
+      <w:pPr>
+        <w:pStyle w:val="style0"/>
+      </w:pPr>
+      <w:r>
+        <w:rPr/>
+        <w:t>Saas Apps: have always been View-centric and have always relied on a persistence tier to store app data in a database.  Rails choice of MVC as the underlying architecture seems like an obvious fit, but other choices are possible, such as “Martin Fowler's catalog of patterns of Enterprise Application Architectures.”</w:t>
+      </w:r>
+    </w:p>
+    <w:p>
+      <w:pPr>
+        <w:pStyle w:val="style0"/>
+      </w:pPr>
+      <w:r>
+        <w:rPr/>
+      </w:r>
+    </w:p>
+    <w:p>
+      <w:pPr>
+        <w:pStyle w:val="style0"/>
+      </w:pPr>
+      <w:r>
+        <w:rPr/>
+        <w:t>Static Content Apps: mostly have static content with a small amount of dynamically generated content, such as for a weather web site.</w:t>
+      </w:r>
+    </w:p>
+    <w:p>
+      <w:pPr>
+        <w:pStyle w:val="style0"/>
+      </w:pPr>
+      <w:r>
+        <w:rPr/>
+      </w:r>
+    </w:p>
+    <w:p>
+      <w:pPr>
+        <w:pStyle w:val="style0"/>
+      </w:pPr>
+      <w:r>
+        <w:rPr/>
+        <w:t>Page Controller Patterns: are used for an app that is easily structured as a small number of distinct pages – effectively giving each page its own simple controller that only knows how to generate that page.</w:t>
+      </w:r>
+    </w:p>
+    <w:p>
+      <w:pPr>
+        <w:pStyle w:val="style0"/>
+      </w:pPr>
+      <w:r>
+        <w:rPr/>
+      </w:r>
+    </w:p>
+    <w:p>
+      <w:pPr>
+        <w:pStyle w:val="style0"/>
+      </w:pPr>
+      <w:r>
+        <w:rPr/>
+        <w:t>Front Controller Patterns: are used by J2EE servlets, or an app that might take a user through a sequence of pages (for example, signing up for a mailing list), but has few models.  A single controller handles all incoming requests rather than separate controllers handling requests for each model.  The one controller relies on methods in a variety of models to generate one of a collection of views.</w:t>
+      </w:r>
+    </w:p>
+    <w:p>
+      <w:pPr>
+        <w:pStyle w:val="style0"/>
+      </w:pPr>
+      <w:r>
+        <w:rPr/>
+      </w:r>
+    </w:p>
+    <w:p>
+      <w:pPr>
+        <w:pStyle w:val="style0"/>
+      </w:pPr>
+      <w:r>
+        <w:rPr/>
+        <w:t>Template View Pattern: is used by PHP and emphasizes building the app around views, with logic in the models generating dynamic content in place of part of the views—the controller is implicit in the framework.</w:t>
+      </w:r>
+    </w:p>
+    <w:p>
+      <w:pPr>
+        <w:pStyle w:val="style0"/>
+      </w:pPr>
+      <w:r>
+        <w:rPr/>
+      </w:r>
+    </w:p>
+    <w:p>
+      <w:pPr>
+        <w:pStyle w:val="style0"/>
+      </w:pPr>
+      <w:r>
+        <w:rPr/>
+        <w:t>Model-View-Controller: used by Rails and Java Spring – associates a controller and a set of views with each model type.  The MVC design pattern distinguishes models that implement business logic.  Views present information to the user to interact with the apps.  Controllers mediate the interaction between views and models.</w:t>
+      </w:r>
+    </w:p>
+    <w:p>
+      <w:pPr>
+        <w:pStyle w:val="style0"/>
+      </w:pPr>
+      <w:r>
+        <w:rPr/>
+      </w:r>
+    </w:p>
+    <w:p>
+      <w:pPr>
+        <w:pStyle w:val="style0"/>
+      </w:pPr>
+      <w:r>
+        <w:rPr/>
+        <w:t>MVC Saas Apps: every user action that can be performed on a web page: clicking a link button, submitting a fill-in-form, using drag and drop.  Every user action is eventually handled by some controller action which will consult model(s) as needed to obtain information and generate a view in response.</w:t>
+      </w:r>
+    </w:p>
+    <w:p>
+      <w:pPr>
+        <w:pStyle w:val="style0"/>
+      </w:pPr>
+      <w:r>
+        <w:rPr/>
+      </w:r>
+    </w:p>
+    <w:p>
+      <w:pPr>
+        <w:pStyle w:val="style0"/>
+      </w:pPr>
+      <w:r>
+        <w:rPr/>
+        <w:t>MVC apps are appropriate for interactive Saas apps with a variety of model types, where it makes sense to situate controllers and views along with each type of model.  Other architectural patterns may be more appropriate for smaller apps with fewer models, or a smaller repertoire of operations.</w:t>
+      </w:r>
+    </w:p>
+    <w:p>
+      <w:pPr>
+        <w:pStyle w:val="style0"/>
+      </w:pPr>
+      <w:r>
+        <w:rPr/>
+      </w:r>
+    </w:p>
+    <w:p>
+      <w:pPr>
+        <w:pStyle w:val="style0"/>
+      </w:pPr>
+      <w:r>
+        <w:rPr/>
+        <w:t>The 3-tier Architecture:</w:t>
+      </w:r>
+    </w:p>
+    <w:p>
+      <w:pPr>
+        <w:pStyle w:val="style0"/>
+      </w:pPr>
+      <w:r>
+        <w:rPr/>
+        <w:t>Modes – logic and persistence tiers</w:t>
+      </w:r>
+    </w:p>
+    <w:p>
+      <w:pPr>
+        <w:pStyle w:val="style0"/>
+      </w:pPr>
+      <w:r>
+        <w:rPr/>
+        <w:t>Controllers – logic and presentation tiers</w:t>
+      </w:r>
+    </w:p>
+    <w:p>
+      <w:pPr>
+        <w:pStyle w:val="style0"/>
+      </w:pPr>
+      <w:r>
+        <w:rPr/>
+        <w:t>Views – logic and presentation tiers</w:t>
+      </w:r>
+    </w:p>
+    <w:p>
+      <w:pPr>
+        <w:pStyle w:val="style0"/>
+      </w:pPr>
+      <w:r>
+        <w:rPr/>
+      </w:r>
+    </w:p>
+    <w:p>
+      <w:pPr>
+        <w:pStyle w:val="style0"/>
+      </w:pPr>
+      <w:r>
+        <w:rPr/>
+        <w:t>Active Record for Models:  Apps need to store and manipulate persistent data (non-trivial) – in a database, as a plain file or other persistent storage location.  A way is needed to convert between the data structures or objects manipulated by the app code and the way the data is stored.</w:t>
+      </w:r>
+    </w:p>
+    <w:p>
+      <w:pPr>
+        <w:pStyle w:val="style0"/>
+      </w:pPr>
+      <w:r>
+        <w:rPr/>
+      </w:r>
+    </w:p>
+    <w:p>
+      <w:pPr>
+        <w:pStyle w:val="style0"/>
+      </w:pPr>
+      <w:r>
+        <w:rPr/>
+        <w:t>For Rotten Potatoes – the only persistent data is about movies – movie attributes such as: title, release date, MPAA Rating, short “blurb” summary.</w:t>
+      </w:r>
+    </w:p>
+    <w:p>
+      <w:pPr>
+        <w:pStyle w:val="style0"/>
+      </w:pPr>
+      <w:r>
+        <w:rPr/>
+      </w:r>
+    </w:p>
+    <w:p>
+      <w:pPr>
+        <w:pStyle w:val="style0"/>
+      </w:pPr>
+      <w:r>
+        <w:rPr/>
+        <w:t xml:space="preserve">There are different issues with storing attributes: attributes are separated by commas in a file run into issues when the movie title has a comma, for example.  It cannot be fixed by double quoting, since some titles have double quotes within them. </w:t>
+      </w:r>
+    </w:p>
+    <w:p>
+      <w:pPr>
+        <w:pStyle w:val="style0"/>
+      </w:pPr>
+      <w:r>
+        <w:rPr/>
+      </w:r>
+    </w:p>
+    <w:p>
+      <w:pPr>
+        <w:pStyle w:val="style0"/>
+      </w:pPr>
+      <w:r>
+        <w:rPr/>
+        <w:t>Examples show that it is tricky to do this and requires writing code to convert an in-memory object to our storage representation (called marshalling or serializing the object) and vice versa.</w:t>
+      </w:r>
+    </w:p>
+    <w:p>
+      <w:pPr>
+        <w:pStyle w:val="style0"/>
+      </w:pPr>
+      <w:r>
+        <w:rPr/>
+      </w:r>
+    </w:p>
+    <w:p>
+      <w:pPr>
+        <w:pStyle w:val="style0"/>
+      </w:pPr>
+      <w:r>
+        <w:rPr/>
+        <w:t>Structured storage are storage systems that allow you to simplify the desired structure of stored objects rather than writing explicit code to create structure, and in some cases specify relationships connecting objects of different types.</w:t>
+      </w:r>
+    </w:p>
+    <w:p>
+      <w:pPr>
+        <w:pStyle w:val="style0"/>
+      </w:pPr>
+      <w:r>
+        <w:rPr/>
+      </w:r>
+    </w:p>
+    <w:p>
+      <w:pPr>
+        <w:pStyle w:val="style0"/>
+      </w:pPr>
+      <w:r>
+        <w:rPr/>
+        <w:t>Relational databases (RDBMS's) started in the early 1970's and are an elegant structured storage system whose design was based on formalism for representing structure and relationships.  It stores collections of tables, each of which stores entities with common sets of attributes.  1 row = 1 entity, columns = attributes for entity, and the “id” column = primary key, permanent and unique.</w:t>
+      </w:r>
+    </w:p>
+    <w:p>
+      <w:pPr>
+        <w:pStyle w:val="style0"/>
+      </w:pPr>
+      <w:r>
+        <w:rPr/>
+      </w:r>
+    </w:p>
+    <w:p>
+      <w:pPr>
+        <w:pStyle w:val="style0"/>
+      </w:pPr>
+      <w:r>
+        <w:rPr/>
+        <w:t>Rails Primary Keys: use common convention of assigning integers in increasing order.</w:t>
+      </w:r>
+    </w:p>
+    <w:p>
+      <w:pPr>
+        <w:pStyle w:val="style0"/>
+      </w:pPr>
+      <w:r>
+        <w:rPr/>
+      </w:r>
+    </w:p>
+    <w:p>
+      <w:pPr>
+        <w:pStyle w:val="style0"/>
+      </w:pPr>
+      <w:r>
+        <w:rPr/>
+        <w:t>Models: have the responsibility to manage app's data and some correspondance must be established between operations on model object in memory (movie object) and how it is represented by and manipulated in the storage tier.</w:t>
+      </w:r>
+    </w:p>
+    <w:p>
+      <w:pPr>
+        <w:pStyle w:val="style0"/>
+      </w:pPr>
+      <w:r>
+        <w:rPr/>
+      </w:r>
+    </w:p>
+    <w:p>
+      <w:pPr>
+        <w:pStyle w:val="style0"/>
+      </w:pPr>
+      <w:r>
+        <w:rPr/>
+        <w:t>Rails: uses Active Record Architectural Pattern.  This pattern is a single instance of a model class (one movie for this class) that corresponds to a single row in the RDBMS table.</w:t>
+      </w:r>
+    </w:p>
+    <w:p>
+      <w:pPr>
+        <w:pStyle w:val="style0"/>
+      </w:pPr>
+      <w:r>
+        <w:rPr/>
+      </w:r>
+    </w:p>
+    <w:p>
+      <w:pPr>
+        <w:pStyle w:val="style0"/>
+      </w:pPr>
+      <w:r>
+        <w:rPr/>
+        <w:t xml:space="preserve">The model object has built-in </w:t>
+      </w:r>
       <w:r>
         <w:rPr>
           <w:b/>
           <w:bCs/>
         </w:rPr>
-        <w:t>Logic Tier:</w:t>
-      </w:r>
-      <w:r>
-        <w:rPr/>
-        <w:t xml:space="preserve"> the web server forwards the logic tier the requests for dynamic content</w:t>
-      </w:r>
-    </w:p>
-    <w:p>
-      <w:pPr>
-        <w:pStyle w:val="style0"/>
-      </w:pPr>
-      <w:r>
-        <w:rPr/>
-      </w:r>
-    </w:p>
-    <w:p>
-      <w:pPr>
-        <w:pStyle w:val="style0"/>
-      </w:pPr>
-      <w:r>
-        <w:rPr>
-          <w:b w:val="false"/>
-          <w:bCs w:val="false"/>
-        </w:rPr>
-        <w:t>Low Traffic (low content): software in the Presentation, Logic and Persistence tier might run on one computer.  Rotten Potatoes runs this way.  WEBrick is our Presentation tier, SQLite is our persistence tier and stores the information on the computer.  However, in production, it is more common for each tier to be on multiple computers.</w:t>
-      </w:r>
-    </w:p>
-    <w:p>
-      <w:pPr>
-        <w:pStyle w:val="style0"/>
-      </w:pPr>
-      <w:r>
-        <w:rPr/>
-      </w:r>
-    </w:p>
-    <w:p>
-      <w:pPr>
-        <w:pStyle w:val="style0"/>
-      </w:pPr>
-      <w:r>
-        <w:rPr>
-          <w:b w:val="false"/>
-          <w:bCs w:val="false"/>
-        </w:rPr>
-        <w:t>A Typical Web Site:</w:t>
-      </w:r>
-    </w:p>
-    <w:p>
-      <w:pPr>
-        <w:pStyle w:val="style0"/>
-      </w:pPr>
-      <w:r>
-        <w:rPr/>
-      </w:r>
-    </w:p>
-    <w:p>
-      <w:pPr>
-        <w:pStyle w:val="style0"/>
-      </w:pPr>
-      <w:r>
-        <w:rPr>
-          <w:b w:val="false"/>
-          <w:bCs w:val="false"/>
-        </w:rPr>
-        <w:t xml:space="preserve">So the Presentation Tier (Web Server(s), Asset Server)) sits between Load balancers: incoming HTTP requests are directed to one of several available application servers through the load balancer to handle dynamic content generation, allowing computers to be added or removed from each tier as needed to handle demand.  The Presentation Tier web and asset servers render the views and interact with the User.  The Logic Tier App servers run the Saas app code.  The Saas Apps run by the Logic Tier App Server go through a load balancer to the Persistence Tier, a database master of 1 to n database slaves which store the app data. </w:t>
-      </w:r>
-    </w:p>
-    <w:p>
-      <w:pPr>
-        <w:pStyle w:val="style0"/>
-      </w:pPr>
-      <w:r>
-        <w:rPr/>
-      </w:r>
-    </w:p>
-    <w:p>
-      <w:pPr>
-        <w:pStyle w:val="style0"/>
-      </w:pPr>
-      <w:r>
-        <w:rPr>
-          <w:b w:val="false"/>
-          <w:bCs w:val="false"/>
-        </w:rPr>
-        <w:t>Making the Persistence Tier “shared nothing” is much more complicated since it postpones the scaling problem rather than solves it.  It is a master-slave approach which is used when the database is read more than it is written.  The slaves perform the reads and the master is the only one who can perform writes.  The Master updates the slaves with the results of writes as quickly as possible.</w:t>
-      </w:r>
-    </w:p>
-    <w:p>
-      <w:pPr>
-        <w:pStyle w:val="style0"/>
-      </w:pPr>
-      <w:r>
-        <w:rPr/>
-      </w:r>
-    </w:p>
-    <w:p>
-      <w:pPr>
-        <w:pStyle w:val="style0"/>
-      </w:pPr>
-      <w:r>
-        <w:rPr>
-          <w:b w:val="false"/>
-          <w:bCs w:val="false"/>
-        </w:rPr>
-        <w:t>Heroku is an “app deployer” which we used in the Saas class.  Adam Wiggins wrote it.  It can use caching, sharding and other techniques to take the load off the database.  In actuality though the load is NOT taken off the database.  SQL databases are fundamentally non-scalable.  There is no magic pixie dust we can sprinkle on them to make them scale.</w:t>
-      </w:r>
-    </w:p>
-    <w:p>
-      <w:pPr>
-        <w:pStyle w:val="style0"/>
-      </w:pPr>
-      <w:r>
-        <w:rPr/>
-      </w:r>
-    </w:p>
-    <w:p>
-      <w:pPr>
-        <w:pStyle w:val="style0"/>
-      </w:pPr>
-      <w:r>
-        <w:rPr>
-          <w:b w:val="false"/>
-          <w:bCs w:val="false"/>
-        </w:rPr>
-        <w:t>A “shared nothing” architecture is called this because entities within a tier generally do not communicate with each other, allowing adding computers to each tier independent to match demand.</w:t>
-      </w:r>
-    </w:p>
-    <w:p>
-      <w:pPr>
-        <w:pStyle w:val="style0"/>
-      </w:pPr>
-      <w:r>
-        <w:rPr/>
-      </w:r>
-    </w:p>
-    <w:p>
-      <w:pPr>
-        <w:pStyle w:val="style0"/>
-      </w:pPr>
-      <w:r>
-        <w:rPr>
-          <w:b w:val="false"/>
-          <w:bCs w:val="false"/>
-        </w:rPr>
-        <w:t>“</w:t>
-      </w:r>
-      <w:r>
-        <w:rPr>
-          <w:b w:val="false"/>
-          <w:bCs w:val="false"/>
-        </w:rPr>
-        <w:t>Load balancers” distribute workload evenly, either through hardware appliances or specially configured web servers.</w:t>
-      </w:r>
-    </w:p>
-    <w:p>
-      <w:pPr>
-        <w:pStyle w:val="style0"/>
-      </w:pPr>
-      <w:r>
-        <w:rPr/>
-      </w:r>
-    </w:p>
-    <w:p>
-      <w:pPr>
-        <w:pStyle w:val="style0"/>
-      </w:pPr>
-      <w:r>
-        <w:rPr>
-          <w:b w:val="false"/>
-          <w:bCs w:val="false"/>
-        </w:rPr>
-        <w:t>“</w:t>
-      </w:r>
-      <w:r>
-        <w:rPr>
-          <w:b w:val="false"/>
-          <w:bCs w:val="false"/>
-        </w:rPr>
-        <w:t>HTTP statelessness” makes “shared nothing” possible, since all requests are independent, and any server in the Presentation or Logic Tier can be assigned to any request.</w:t>
-      </w:r>
-    </w:p>
-    <w:p>
-      <w:pPr>
-        <w:pStyle w:val="style0"/>
-      </w:pPr>
-      <w:r>
-        <w:rPr/>
-      </w:r>
-    </w:p>
-    <w:p>
-      <w:pPr>
-        <w:pStyle w:val="style0"/>
-      </w:pPr>
-      <w:r>
-        <w:rPr>
-          <w:b w:val="false"/>
-          <w:bCs w:val="false"/>
-        </w:rPr>
-        <w:t>However—scaling the persistence tier is much more challenging than the Presentation or Logic tiers.</w:t>
-      </w:r>
-    </w:p>
-    <w:p>
-      <w:pPr>
-        <w:pStyle w:val="style0"/>
-      </w:pPr>
-      <w:r>
-        <w:rPr/>
-      </w:r>
-    </w:p>
-    <w:p>
-      <w:pPr>
-        <w:pStyle w:val="style0"/>
-      </w:pPr>
-      <w:r>
-        <w:rPr>
-          <w:b w:val="false"/>
-          <w:bCs w:val="false"/>
-        </w:rPr>
-        <w:t>With cloud computing, computers can be added to each tier (Presentation or Logic tiers) as demand requires.  Depending on the scale (size) of the deployment, more than 1 tier may be hosted on a single computer, or a single tier may require many computers.</w:t>
-      </w:r>
-    </w:p>
-    <w:p>
-      <w:pPr>
-        <w:pStyle w:val="style0"/>
-      </w:pPr>
-      <w:r>
-        <w:rPr/>
-      </w:r>
-    </w:p>
-    <w:p>
-      <w:pPr>
-        <w:pStyle w:val="style0"/>
-      </w:pPr>
-      <w:r>
-        <w:rPr>
-          <w:b w:val="false"/>
-          <w:bCs w:val="false"/>
-        </w:rPr>
-        <w:t>The Reason for Databases:</w:t>
-      </w:r>
-    </w:p>
-    <w:p>
-      <w:pPr>
-        <w:pStyle w:val="style0"/>
-      </w:pPr>
-      <w:r>
-        <w:rPr/>
-      </w:r>
-    </w:p>
-    <w:p>
-      <w:pPr>
-        <w:pStyle w:val="style0"/>
-      </w:pPr>
-      <w:r>
-        <w:rPr>
-          <w:b w:val="false"/>
-          <w:bCs w:val="false"/>
-        </w:rPr>
-        <w:t>Early web apps sometimes manipulated files directly for storing data and there are 2 reasons why databases overwhelmingly took over this role very early.  Databases historically provided high durability for stored information.  System crashes and transient data corruption would not cause data loss.  This was especially important for web apps storing million's of user's data.</w:t>
-      </w:r>
-    </w:p>
-    <w:p>
-      <w:pPr>
-        <w:pStyle w:val="style0"/>
-      </w:pPr>
-      <w:r>
-        <w:rPr/>
-      </w:r>
-    </w:p>
-    <w:p>
-      <w:pPr>
-        <w:pStyle w:val="style0"/>
-      </w:pPr>
-      <w:r>
-        <w:rPr>
-          <w:b w:val="false"/>
-          <w:bCs w:val="false"/>
-        </w:rPr>
-        <w:t>Databases store information in structured format.  Relational databases are the most popular since each object is stored in a table whose rows represent object instances and whose columns represent object properties.  This organization is a good fit for structured data that many web apps manipulate.</w:t>
-      </w:r>
-    </w:p>
-    <w:p>
-      <w:pPr>
-        <w:pStyle w:val="style0"/>
-      </w:pPr>
-      <w:r>
-        <w:rPr/>
-      </w:r>
-    </w:p>
-    <w:p>
-      <w:pPr>
-        <w:pStyle w:val="style0"/>
-      </w:pPr>
-      <w:r>
-        <w:rPr>
-          <w:b w:val="false"/>
-          <w:bCs w:val="false"/>
-        </w:rPr>
-        <w:t>Note: Web apps such as FaceBook have grown so far beyond the scale for which relational databases were designed that they are being forced to look at alternatives to the long-reigning relational database.</w:t>
-      </w:r>
-    </w:p>
-    <w:p>
-      <w:pPr>
-        <w:pStyle w:val="style0"/>
-      </w:pPr>
-      <w:r>
-        <w:rPr/>
-      </w:r>
-    </w:p>
-    <w:p>
-      <w:pPr>
-        <w:pStyle w:val="style0"/>
-      </w:pPr>
-      <w:r>
-        <w:rPr/>
-        <w:t>Model-View-Controller Architecture:</w:t>
-      </w:r>
-    </w:p>
-    <w:p>
-      <w:pPr>
-        <w:pStyle w:val="style0"/>
-      </w:pPr>
-      <w:r>
-        <w:rPr/>
-      </w:r>
-    </w:p>
-    <w:p>
-      <w:pPr>
-        <w:pStyle w:val="style0"/>
-      </w:pPr>
-      <w:r>
-        <w:rPr/>
-        <w:t>Models: are concerned with the data manipulated by the application: how to store it, how to operate on it and how to change it.  MVC apps typically has a model for each type of entity manipulated by the app.  For this class, the Rotten Potatoes app, there is only a movie model.  These models deal with the app's data and contain the code that communicates with the storage tier.</w:t>
-      </w:r>
-    </w:p>
-    <w:p>
-      <w:pPr>
-        <w:pStyle w:val="style0"/>
-      </w:pPr>
-      <w:r>
-        <w:rPr/>
-      </w:r>
-    </w:p>
-    <w:p>
-      <w:pPr>
-        <w:pStyle w:val="style0"/>
-      </w:pPr>
-      <w:r>
-        <w:rPr/>
-        <w:t>Views: Are presented to the user and contain information about the models with which users can interact.  They serve as the interface between the system's users and its data.  Rotten potatoes can list movies by clicking on links or buttons in the views.  There is only one kind of model in Rotten Potatoes, the movie model, but it is associated with a variety of views.  One view lists all movies, another view shows the details of a particular movie, and other views appear when creating new movies or editing existing ones.</w:t>
-      </w:r>
-    </w:p>
-    <w:p>
-      <w:pPr>
-        <w:pStyle w:val="style0"/>
-      </w:pPr>
-      <w:r>
-        <w:rPr/>
-      </w:r>
-    </w:p>
-    <w:p>
-      <w:pPr>
-        <w:pStyle w:val="style0"/>
-      </w:pPr>
-      <w:r>
-        <w:rPr/>
-        <w:t>Controllers: mediate the interaction in both directions – when the user interacts with a view by clicking on something on a web page, a specific controller action corresponding to that user activity is invoked.  Each controller corresponds to 1 model.  In Rails, each controller action is handled by a particular Ruby method within that controller.  The controller can ask the model to retrieve or modify information.  Depending on the results of doing this, the controller decides what view will be presented next to the user and supplies that view with any necessary information.  Since Rotten Potatoes has only one model (movies), it also has one controller, the movies controller.  Actions defined in that controller handle each type of user interaction with any movie view, (clicking on links or buttons for example), and contain necessary logic to obtain model data to render any of the movie views.</w:t>
-      </w:r>
-    </w:p>
-    <w:p>
-      <w:pPr>
-        <w:pStyle w:val="style0"/>
-      </w:pPr>
-      <w:r>
-        <w:rPr/>
-      </w:r>
-    </w:p>
-    <w:p>
-      <w:pPr>
-        <w:pStyle w:val="style0"/>
-      </w:pPr>
-      <w:r>
-        <w:rPr/>
-        <w:t>Saas Apps: have always been View-centric and have always relied on a persistence tier to store app data in a database.  Rails choice of MVC as the underlying architecture seems like an obvious fit, but other choices are possible, such as “Martin Fowler's catalog of patterns of Enterprise Application Architectures.”</w:t>
-      </w:r>
-    </w:p>
-    <w:p>
-      <w:pPr>
-        <w:pStyle w:val="style0"/>
-      </w:pPr>
-      <w:r>
-        <w:rPr/>
-      </w:r>
-    </w:p>
-    <w:p>
-      <w:pPr>
-        <w:pStyle w:val="style0"/>
-      </w:pPr>
-      <w:r>
-        <w:rPr/>
-        <w:t>Static Content Apps: mostly have static content with a small amount of dynamically generated content, such as for a weather web site.</w:t>
-      </w:r>
-    </w:p>
-    <w:p>
-      <w:pPr>
-        <w:pStyle w:val="style0"/>
-      </w:pPr>
-      <w:r>
-        <w:rPr/>
-      </w:r>
-    </w:p>
-    <w:p>
-      <w:pPr>
-        <w:pStyle w:val="style0"/>
-      </w:pPr>
-      <w:r>
-        <w:rPr/>
-        <w:t>Page Controller Patterns: are used for an app that is easily structured as a small number of distinct pages – effectively giving each page its own simple controller that only knows how to generate that page.</w:t>
-      </w:r>
-    </w:p>
-    <w:p>
-      <w:pPr>
-        <w:pStyle w:val="style0"/>
-      </w:pPr>
-      <w:r>
-        <w:rPr/>
-      </w:r>
-    </w:p>
-    <w:p>
-      <w:pPr>
-        <w:pStyle w:val="style0"/>
-      </w:pPr>
-      <w:r>
-        <w:rPr/>
-        <w:t>Front Controller Patterns: are used by J2EE servlets, or an app that might take a user through a sequence of pages (for example, signing up for a mailing list), but has few models.  A single controller handles all incoming requests rather than separate controllers handling requests for each model.  The one controller relies on methods in a variety of models to generate one of a collection of views.</w:t>
-      </w:r>
-    </w:p>
-    <w:p>
-      <w:pPr>
-        <w:pStyle w:val="style0"/>
-      </w:pPr>
-      <w:r>
-        <w:rPr/>
-      </w:r>
-    </w:p>
-    <w:p>
-      <w:pPr>
-        <w:pStyle w:val="style0"/>
-      </w:pPr>
-      <w:r>
-        <w:rPr/>
-        <w:t>Template View Pattern: is used by PHP and emphasizes building the app around views, with logic in the models generating dynamic content in place of part of the views—the controller is implicit in the framework.</w:t>
-      </w:r>
-    </w:p>
-    <w:p>
-      <w:pPr>
-        <w:pStyle w:val="style0"/>
-      </w:pPr>
-      <w:r>
-        <w:rPr/>
-      </w:r>
-    </w:p>
-    <w:p>
-      <w:pPr>
-        <w:pStyle w:val="style0"/>
-      </w:pPr>
-      <w:r>
-        <w:rPr/>
-        <w:t>Model-View-Controller: used by Rails and Java Spring – associates a controller and a set of views with each model type.  The MVC design pattern distinguishes models that implement business logic.  Views present information to the user to interact with the apps.  Controllers mediate the interaction between views and models.</w:t>
-      </w:r>
-    </w:p>
-    <w:p>
-      <w:pPr>
-        <w:pStyle w:val="style0"/>
-      </w:pPr>
-      <w:r>
-        <w:rPr/>
-      </w:r>
-    </w:p>
-    <w:p>
-      <w:pPr>
-        <w:pStyle w:val="style0"/>
-      </w:pPr>
-      <w:r>
-        <w:rPr/>
-        <w:t>MVC Saas Apps: every user action that can be performed on a web page: clicking a link button, submitting a fill-in-form, using drag and drop.  Every user action is eventually handled by some controller action which will consult model(s) as needed to obtain information and generate a view in response.</w:t>
-      </w:r>
-    </w:p>
-    <w:p>
-      <w:pPr>
-        <w:pStyle w:val="style0"/>
-      </w:pPr>
-      <w:r>
-        <w:rPr/>
-      </w:r>
-    </w:p>
-    <w:p>
-      <w:pPr>
-        <w:pStyle w:val="style0"/>
-      </w:pPr>
-      <w:r>
-        <w:rPr/>
-        <w:t>MVC apps are appropriate for interactive Saas apps with a variety of model types, where it makes sense to situate controllers and views along with each type of model.  Other architectural patterns may be more appropriate for smaller apps with fewer models, or a smaller repertoire of operations.</w:t>
-      </w:r>
-    </w:p>
-    <w:p>
-      <w:pPr>
-        <w:pStyle w:val="style0"/>
-      </w:pPr>
-      <w:r>
-        <w:rPr/>
-      </w:r>
-    </w:p>
-    <w:p>
-      <w:pPr>
-        <w:pStyle w:val="style0"/>
-      </w:pPr>
-      <w:r>
-        <w:rPr/>
-        <w:t>The 3-tier Architecture:</w:t>
-      </w:r>
-    </w:p>
-    <w:p>
-      <w:pPr>
-        <w:pStyle w:val="style0"/>
-      </w:pPr>
-      <w:r>
-        <w:rPr/>
-        <w:t>Modes – logic and persistence tiers</w:t>
-      </w:r>
-    </w:p>
-    <w:p>
-      <w:pPr>
-        <w:pStyle w:val="style0"/>
-      </w:pPr>
-      <w:r>
-        <w:rPr/>
-        <w:t>Controllers – logic and presentation tiers</w:t>
-      </w:r>
-    </w:p>
-    <w:p>
-      <w:pPr>
-        <w:pStyle w:val="style0"/>
-      </w:pPr>
-      <w:r>
-        <w:rPr/>
-        <w:t>Views – logic and presentation tiers</w:t>
-      </w:r>
-    </w:p>
-    <w:p>
-      <w:pPr>
-        <w:pStyle w:val="style0"/>
-      </w:pPr>
-      <w:r>
-        <w:rPr/>
-      </w:r>
-    </w:p>
-    <w:p>
-      <w:pPr>
-        <w:pStyle w:val="style0"/>
-      </w:pPr>
-      <w:r>
-        <w:rPr/>
-        <w:t>Active Record for Models:  Apps need to store and manipulate persistent data (non-trivial) – in a database, as a plain file or other persistent storage location.  A way is needed to convert between the data structures or objects manipulated by the app code and the way the data is stored.</w:t>
-      </w:r>
-    </w:p>
-    <w:p>
-      <w:pPr>
-        <w:pStyle w:val="style0"/>
-      </w:pPr>
-      <w:r>
-        <w:rPr/>
-      </w:r>
-    </w:p>
-    <w:p>
-      <w:pPr>
-        <w:pStyle w:val="style0"/>
-      </w:pPr>
-      <w:r>
-        <w:rPr/>
-        <w:t>For Rotten Potatoes – the only persistent data is about movies – movie attributes such as: title, release date, MPAA Rating, short “blurb” summary.</w:t>
-      </w:r>
-    </w:p>
-    <w:p>
-      <w:pPr>
-        <w:pStyle w:val="style0"/>
-      </w:pPr>
-      <w:r>
-        <w:rPr/>
-      </w:r>
-    </w:p>
-    <w:p>
-      <w:pPr>
-        <w:pStyle w:val="style0"/>
-      </w:pPr>
-      <w:r>
-        <w:rPr/>
-        <w:t xml:space="preserve">There are different issues with storing attributes: attributes are separated by commas in a file run into issues when the movie title has a comma, for example.  It cannot be fixed by double quoting, since some titles have double quotes within them. </w:t>
-      </w:r>
-    </w:p>
-    <w:p>
-      <w:pPr>
-        <w:pStyle w:val="style0"/>
-      </w:pPr>
-      <w:r>
-        <w:rPr/>
-      </w:r>
-    </w:p>
-    <w:p>
-      <w:pPr>
-        <w:pStyle w:val="style0"/>
-      </w:pPr>
-      <w:r>
-        <w:rPr/>
-        <w:t>Examples show that it is tricky to do this and requires writing code to convert an in-memory object to our storage representation (called marshalling or serializing the object) and vice versa.</w:t>
-      </w:r>
-    </w:p>
-    <w:p>
-      <w:pPr>
-        <w:pStyle w:val="style0"/>
-      </w:pPr>
-      <w:r>
-        <w:rPr/>
-      </w:r>
-    </w:p>
-    <w:p>
-      <w:pPr>
-        <w:pStyle w:val="style0"/>
-      </w:pPr>
-      <w:r>
-        <w:rPr/>
-        <w:t>Structured storage are storage systems that allow you to simplify the desired structure of stored objects rather than writing explicit code to create structure, and in some cases specify relationships connecting objects of different types.</w:t>
-      </w:r>
-    </w:p>
-    <w:p>
-      <w:pPr>
-        <w:pStyle w:val="style0"/>
-      </w:pPr>
-      <w:r>
-        <w:rPr/>
-      </w:r>
-    </w:p>
-    <w:p>
-      <w:pPr>
-        <w:pStyle w:val="style0"/>
-      </w:pPr>
-      <w:r>
-        <w:rPr/>
-        <w:t>Relational databases (RDBMS's) started in the early 1970's and are an elegant structured storage system whose design was based on formalism for representing structure and relationships.  It stores collections of tables, each of which stores entities with common sets of attributes.  1 row = 1 entity, columns = attributes for entity, and the “id” column = primary key, permanent and unique.</w:t>
-      </w:r>
-    </w:p>
-    <w:p>
-      <w:pPr>
-        <w:pStyle w:val="style0"/>
-      </w:pPr>
-      <w:r>
-        <w:rPr/>
-      </w:r>
-    </w:p>
-    <w:p>
-      <w:pPr>
-        <w:pStyle w:val="style0"/>
-      </w:pPr>
-      <w:r>
-        <w:rPr/>
-        <w:t>Rails Primary Keys: use common convention of assigning integers in increasing order.</w:t>
-      </w:r>
-    </w:p>
-    <w:p>
-      <w:pPr>
-        <w:pStyle w:val="style0"/>
-      </w:pPr>
-      <w:r>
-        <w:rPr/>
-      </w:r>
-    </w:p>
-    <w:p>
-      <w:pPr>
-        <w:pStyle w:val="style0"/>
-      </w:pPr>
-      <w:r>
-        <w:rPr/>
-        <w:t>Models: have the responsibility to manage app's data and some correspondance must be established between operations on model object in memory (movie object) and how it is represented by and manipulated in the storage tier.</w:t>
-      </w:r>
-    </w:p>
-    <w:p>
-      <w:pPr>
-        <w:pStyle w:val="style0"/>
-      </w:pPr>
-      <w:r>
-        <w:rPr/>
-      </w:r>
-    </w:p>
-    <w:p>
-      <w:pPr>
-        <w:pStyle w:val="style0"/>
-      </w:pPr>
-      <w:r>
-        <w:rPr/>
-        <w:t>Rails: uses Active Record Architectural Pattern.  This pattern is a single instance of a model class (one movie for this class) that corresponds to a single row in the RDBMS table.</w:t>
-      </w:r>
-    </w:p>
-    <w:p>
-      <w:pPr>
-        <w:pStyle w:val="style0"/>
-      </w:pPr>
-      <w:r>
-        <w:rPr/>
-      </w:r>
-    </w:p>
-    <w:p>
-      <w:pPr>
-        <w:pStyle w:val="style0"/>
-      </w:pPr>
-      <w:r>
-        <w:rPr/>
-        <w:t xml:space="preserve">The model object has built-in </w:t>
+        <w:t>behaviors</w:t>
+      </w:r>
+      <w:r>
+        <w:rPr/>
+        <w:t xml:space="preserve"> that directly operate on the database representation of the object.  These behaviors have the acronym </w:t>
       </w:r>
       <w:r>
         <w:rPr>
           <w:b/>
           <w:bCs/>
         </w:rPr>
-        <w:t>behaviors</w:t>
-      </w:r>
-      <w:r>
-        <w:rPr/>
-        <w:t xml:space="preserve"> that directly operate on the database representation of the object.  These behaviors have the acronym </w:t>
+        <w:t>CRUD</w:t>
+      </w:r>
+      <w:r>
+        <w:rPr/>
+        <w:t xml:space="preserve">.  </w:t>
       </w:r>
       <w:r>
         <w:rPr>
           <w:b/>
           <w:bCs/>
         </w:rPr>
-        <w:t>CRUD</w:t>
-      </w:r>
-      <w:r>
-        <w:rPr/>
-        <w:t xml:space="preserve">.  </w:t>
+        <w:t>C</w:t>
+      </w:r>
+      <w:r>
+        <w:rPr/>
+        <w:t xml:space="preserve"> is for “</w:t>
       </w:r>
       <w:r>
         <w:rPr>
@@ -4691,18 +4688,18 @@
       </w:r>
       <w:r>
         <w:rPr/>
-        <w:t xml:space="preserve"> is for “</w:t>
+        <w:t xml:space="preserve">reating a new row in table, representing the object”.   </w:t>
       </w:r>
       <w:r>
         <w:rPr>
           <w:b/>
           <w:bCs/>
         </w:rPr>
-        <w:t>C</w:t>
-      </w:r>
-      <w:r>
-        <w:rPr/>
-        <w:t xml:space="preserve">reating a new row in table, representing the object”.   </w:t>
+        <w:t>R</w:t>
+      </w:r>
+      <w:r>
+        <w:rPr/>
+        <w:t xml:space="preserve"> is for “</w:t>
       </w:r>
       <w:r>
         <w:rPr>
@@ -4713,18 +4710,18 @@
       </w:r>
       <w:r>
         <w:rPr/>
-        <w:t xml:space="preserve"> is for “</w:t>
+        <w:t xml:space="preserve">ead an existing row into a single instance.”  </w:t>
       </w:r>
       <w:r>
         <w:rPr>
           <w:b/>
           <w:bCs/>
         </w:rPr>
-        <w:t>R</w:t>
-      </w:r>
-      <w:r>
-        <w:rPr/>
-        <w:t xml:space="preserve">ead an existing row into a single instance.”  </w:t>
+        <w:t>U</w:t>
+      </w:r>
+      <w:r>
+        <w:rPr/>
+        <w:t xml:space="preserve"> is for “</w:t>
       </w:r>
       <w:r>
         <w:rPr>
@@ -4735,18 +4732,18 @@
       </w:r>
       <w:r>
         <w:rPr/>
-        <w:t xml:space="preserve"> is for “</w:t>
+        <w:t xml:space="preserve">pdate an existing row with new attribute values from a modified object instance.”  </w:t>
       </w:r>
       <w:r>
         <w:rPr>
           <w:b/>
           <w:bCs/>
         </w:rPr>
-        <w:t>U</w:t>
-      </w:r>
-      <w:r>
-        <w:rPr/>
-        <w:t xml:space="preserve">pdate an existing row with new attribute values from a modified object instance.”  </w:t>
+        <w:t>D</w:t>
+      </w:r>
+      <w:r>
+        <w:rPr/>
+        <w:t xml:space="preserve"> is for “</w:t>
       </w:r>
       <w:r>
         <w:rPr>
@@ -4757,142 +4754,131 @@
       </w:r>
       <w:r>
         <w:rPr/>
-        <w:t xml:space="preserve"> is for “</w:t>
+        <w:t>elete a row (destroying the object's data forever).”</w:t>
+      </w:r>
+    </w:p>
+    <w:p>
+      <w:pPr>
+        <w:pStyle w:val="style0"/>
+      </w:pPr>
+      <w:r>
+        <w:rPr/>
+      </w:r>
+    </w:p>
+    <w:p>
+      <w:pPr>
+        <w:pStyle w:val="style0"/>
+      </w:pPr>
+      <w:r>
+        <w:rPr/>
+        <w:t>Adding an ability for movie goers to review their favorite movies will create a one-to-many relationship, or association between a moviegoer and her reviews.</w:t>
+      </w:r>
+    </w:p>
+    <w:p>
+      <w:pPr>
+        <w:pStyle w:val="style0"/>
+      </w:pPr>
+      <w:r>
+        <w:rPr/>
+      </w:r>
+    </w:p>
+    <w:p>
+      <w:pPr>
+        <w:pStyle w:val="style0"/>
+      </w:pPr>
+      <w:r>
+        <w:rPr/>
+        <w:t>Active Record exploits existing RDBMS mechanisms to make it easy to implement associations on the in-memory objects.</w:t>
+      </w:r>
+    </w:p>
+    <w:p>
+      <w:pPr>
+        <w:pStyle w:val="style0"/>
+      </w:pPr>
+      <w:r>
+        <w:rPr/>
+      </w:r>
+    </w:p>
+    <w:p>
+      <w:pPr>
+        <w:pStyle w:val="style0"/>
+      </w:pPr>
+      <w:r>
+        <w:rPr/>
+        <w:t>In regard to Routes, Controllers, and the REST principle, recall the MVC Pattern's Controller actions mediate the user's web browser interactions that cause CRUD requests, and in Rails, each controller action is handled by a particular Ruby method in a controller file.</w:t>
+      </w:r>
+    </w:p>
+    <w:p>
+      <w:pPr>
+        <w:pStyle w:val="style0"/>
+      </w:pPr>
+      <w:r>
+        <w:rPr/>
+      </w:r>
+    </w:p>
+    <w:p>
+      <w:pPr>
+        <w:pStyle w:val="style0"/>
+      </w:pPr>
+      <w:r>
+        <w:rPr/>
+        <w:t>The way Ruby on Rails works is: Each incoming HTTP request must be mapped to the appropriate controller method and this mapping is called a route.  An HTTP request has both a URL (URI) and an HTTP Method.  An HTTP method is either a function or the HTTP method of a request.  For Ruby on Rails that uses a routes file to map the HTTP request to the appropriate controller method, method means HTTP verb associated with request (GET, POST, PUT, DELETE) and the controller action to the application code method or function that handles the request.</w:t>
+      </w:r>
+    </w:p>
+    <w:p>
+      <w:pPr>
+        <w:pStyle w:val="style0"/>
+      </w:pPr>
+      <w:r>
+        <w:rPr/>
+      </w:r>
+    </w:p>
+    <w:p>
+      <w:pPr>
+        <w:pStyle w:val="style0"/>
+      </w:pPr>
+      <w:r>
+        <w:rPr/>
+        <w:t>This “service-oriented-architecture” is a consistent way to map requests to actions.  Roy Fielding's idea was to call it “</w:t>
       </w:r>
       <w:r>
         <w:rPr>
           <w:b/>
           <w:bCs/>
         </w:rPr>
-        <w:t>D</w:t>
-      </w:r>
-      <w:r>
-        <w:rPr/>
-        <w:t>elete a row (destroying the object's data forever).”</w:t>
-      </w:r>
-    </w:p>
-    <w:p>
-      <w:pPr>
-        <w:pStyle w:val="style0"/>
-      </w:pPr>
-      <w:r>
-        <w:rPr/>
-      </w:r>
-    </w:p>
-    <w:p>
-      <w:pPr>
-        <w:pStyle w:val="style0"/>
-      </w:pPr>
-      <w:r>
-        <w:rPr/>
-        <w:t>Adding an ability for movie goers to review their favorite movies will create a one-to-many relationship, or association between a moviegoer and her reviews.</w:t>
-      </w:r>
-    </w:p>
-    <w:p>
-      <w:pPr>
-        <w:pStyle w:val="style0"/>
-      </w:pPr>
-      <w:r>
-        <w:rPr/>
-      </w:r>
-    </w:p>
-    <w:p>
-      <w:pPr>
-        <w:pStyle w:val="style0"/>
-      </w:pPr>
-      <w:r>
-        <w:rPr/>
-        <w:t>Active Record exploits existing RDBMS mechanisms to make it easy to implement associations on the in-memory objects.</w:t>
-      </w:r>
-    </w:p>
-    <w:p>
-      <w:pPr>
-        <w:pStyle w:val="style0"/>
-      </w:pPr>
-      <w:r>
-        <w:rPr/>
-      </w:r>
-    </w:p>
-    <w:p>
-      <w:pPr>
-        <w:pStyle w:val="style0"/>
-      </w:pPr>
-      <w:r>
-        <w:rPr/>
-        <w:t>In regard to Routes, Controllers, and the REST principle, recall the MVC Pattern's Controller actions mediate the user's web browser interactions that cause CRUD requests, and in Rails, each controller action is handled by a particular Ruby method in a controller file.</w:t>
-      </w:r>
-    </w:p>
-    <w:p>
-      <w:pPr>
-        <w:pStyle w:val="style0"/>
-      </w:pPr>
-      <w:r>
-        <w:rPr/>
-      </w:r>
-    </w:p>
-    <w:p>
-      <w:pPr>
-        <w:pStyle w:val="style0"/>
-      </w:pPr>
-      <w:r>
-        <w:rPr/>
-        <w:t>The way Ruby on Rails works is: Each incoming HTTP request must be mapped to the appropriate controller method and this mapping is called a route.  An HTTP request has both a URL (URI) and an HTTP Method.  An HTTP method is either a function or the HTTP method of a request.  For Ruby on Rails that uses a routes file to map the HTTP request to the appropriate controller method, method means HTTP verb associated with request (GET, POST, PUT, DELETE) and the controller action to the application code method or function that handles the request.</w:t>
-      </w:r>
-    </w:p>
-    <w:p>
-      <w:pPr>
-        <w:pStyle w:val="style0"/>
-      </w:pPr>
-      <w:r>
-        <w:rPr/>
-      </w:r>
-    </w:p>
-    <w:p>
-      <w:pPr>
-        <w:pStyle w:val="style0"/>
-      </w:pPr>
-      <w:r>
-        <w:rPr/>
-        <w:t>This “service-oriented-architecture” is a consistent way to map requests to actions.  Roy Fielding's idea was to call it “</w:t>
+        <w:t>REST</w:t>
+      </w:r>
+      <w:r>
+        <w:rPr/>
+        <w:t>” for “</w:t>
       </w:r>
       <w:r>
         <w:rPr>
           <w:b/>
           <w:bCs/>
         </w:rPr>
-        <w:t>REST</w:t>
-      </w:r>
-      <w:r>
-        <w:rPr/>
-        <w:t>” for “</w:t>
+        <w:t>Re</w:t>
+      </w:r>
+      <w:r>
+        <w:rPr/>
+        <w:t xml:space="preserve">presentational </w:t>
       </w:r>
       <w:r>
         <w:rPr>
           <w:b/>
           <w:bCs/>
         </w:rPr>
-        <w:t>Re</w:t>
-      </w:r>
-      <w:r>
-        <w:rPr/>
-        <w:t xml:space="preserve">presentational </w:t>
+        <w:t>S</w:t>
+      </w:r>
+      <w:r>
+        <w:rPr/>
+        <w:t xml:space="preserve">tate </w:t>
       </w:r>
       <w:r>
         <w:rPr>
           <w:b/>
           <w:bCs/>
         </w:rPr>
-        <w:t>S</w:t>
-      </w:r>
-      <w:r>
-        <w:rPr/>
-        <w:t xml:space="preserve">tate </w:t>
-      </w:r>
-      <w:r>
-        <w:rPr>
-          <w:b/>
-          <w:bCs/>
-        </w:rPr>
         <w:t>T</w:t>
       </w:r>
       <w:r>
@@ -5360,30 +5346,778 @@
       </w:pPr>
       <w:r>
         <w:rPr/>
-      </w:r>
-    </w:p>
-    <w:p>
-      <w:pPr>
-        <w:pStyle w:val="style0"/>
-      </w:pPr>
-      <w:r>
-        <w:rPr/>
-      </w:r>
-    </w:p>
-    <w:p>
-      <w:pPr>
-        <w:pStyle w:val="style0"/>
-      </w:pPr>
-      <w:r>
-        <w:rPr/>
-      </w:r>
-    </w:p>
-    <w:p>
-      <w:pPr>
-        <w:pStyle w:val="style0"/>
-      </w:pPr>
-      <w:r>
-        <w:rPr/>
+        <w:t>Modern practice suggests: when creating a user-facing Saas app designed to be used via a browser, you should think of the app primarily as a collection of resources accessible via RESTful API's that happen to be accessed via a web browser.  This presents a minor problem, since routes make use of 4 different HTTP methods (GET, POST, PUT and DELETE), using different methods to distinguish routes for the same URI/URL.</w:t>
+      </w:r>
+    </w:p>
+    <w:p>
+      <w:pPr>
+        <w:pStyle w:val="style0"/>
+      </w:pPr>
+      <w:r>
+        <w:rPr/>
+      </w:r>
+    </w:p>
+    <w:p>
+      <w:pPr>
+        <w:pStyle w:val="style0"/>
+      </w:pPr>
+      <w:r>
+        <w:rPr/>
+        <w:t xml:space="preserve">Historically: web browsers only implemented GET for following a link and POST for submitting forms.  Most browsers also implement HEAD which requests metadata about a resource.  </w:t>
+      </w:r>
+    </w:p>
+    <w:p>
+      <w:pPr>
+        <w:pStyle w:val="style0"/>
+      </w:pPr>
+      <w:r>
+        <w:rPr/>
+      </w:r>
+    </w:p>
+    <w:p>
+      <w:pPr>
+        <w:pStyle w:val="style0"/>
+      </w:pPr>
+      <w:r>
+        <w:rPr/>
+        <w:t>To compensate: Rails routing mechanisms lets browsers use POST for requests that normally would require PUT or DELETE.  Rails annotates web forms associated with such requests so that when the request is submitted, Rails can recognize it as special and can internally change the HTTP method “seen” by controller to PUT or DELETE as appropriate.</w:t>
+      </w:r>
+    </w:p>
+    <w:p>
+      <w:pPr>
+        <w:pStyle w:val="style0"/>
+      </w:pPr>
+      <w:r>
+        <w:rPr/>
+      </w:r>
+    </w:p>
+    <w:p>
+      <w:pPr>
+        <w:pStyle w:val="style0"/>
+      </w:pPr>
+      <w:r>
+        <w:rPr/>
+        <w:t>The advantage: The same set of routes and controller methods can be used to handle either requests coming from a browser (a human being, a client) and requests coming from another service in the SOA (service-oriented-architecture).</w:t>
+      </w:r>
+    </w:p>
+    <w:p>
+      <w:pPr>
+        <w:pStyle w:val="style0"/>
+      </w:pPr>
+      <w:r>
+        <w:rPr/>
+      </w:r>
+    </w:p>
+    <w:p>
+      <w:pPr>
+        <w:pStyle w:val="style0"/>
+      </w:pPr>
+      <w:r>
+        <w:rPr/>
+        <w:t>CREATE and UPDATE Rails Controller Actions (with Rotten Potatoes): Creating a new movie: There are 2 interactions with Rotten Potatoes MVC app.  The reason is because before a user can submit information about the movie, he/she must be presented with a form in which to enter the information.  The empty form is therefore the resource named by the route: GET /movies/new (new action to create a new movie – so empty form is the resource named by this route).</w:t>
+      </w:r>
+    </w:p>
+    <w:p>
+      <w:pPr>
+        <w:pStyle w:val="style0"/>
+      </w:pPr>
+      <w:r>
+        <w:rPr/>
+      </w:r>
+    </w:p>
+    <w:p>
+      <w:pPr>
+        <w:pStyle w:val="style0"/>
+      </w:pPr>
+      <w:r>
+        <w:rPr/>
+        <w:t>If you look at the page source of the Rotten Potatoes front page of the web app, you can scroll down to where the link is located in the HTML code: &lt;a href = “ /movies/new”&gt;Add new movie&lt;/a&gt; to see the new action to create the new movie.  On the web page, if you click the button “Add new movie”, this link click always triggers the GET action for HTTP.</w:t>
+      </w:r>
+    </w:p>
+    <w:p>
+      <w:pPr>
+        <w:pStyle w:val="style0"/>
+      </w:pPr>
+      <w:r>
+        <w:rPr/>
+      </w:r>
+    </w:p>
+    <w:p>
+      <w:pPr>
+        <w:pStyle w:val="style0"/>
+      </w:pPr>
+      <w:r>
+        <w:rPr/>
+        <w:t>If you type “rake routes” to see the table, you would see:</w:t>
+      </w:r>
+    </w:p>
+    <w:p>
+      <w:pPr>
+        <w:pStyle w:val="style0"/>
+      </w:pPr>
+      <w:r>
+        <w:rPr/>
+      </w:r>
+    </w:p>
+    <w:p>
+      <w:pPr>
+        <w:pStyle w:val="style0"/>
+      </w:pPr>
+      <w:r>
+        <w:rPr/>
+        <w:t>movies          GET          /movies (.:format)          {:action =&gt; “index”, :controller =&gt; “movies”}</w:t>
+      </w:r>
+    </w:p>
+    <w:p>
+      <w:pPr>
+        <w:pStyle w:val="style0"/>
+      </w:pPr>
+      <w:r>
+        <w:rPr/>
+        <w:t xml:space="preserve">                      </w:t>
+      </w:r>
+      <w:r>
+        <w:rPr/>
+        <w:t>POST       /movies (.:format)           {:action=&gt; “create”, :controller =&gt; “movies”}</w:t>
+      </w:r>
+    </w:p>
+    <w:p>
+      <w:pPr>
+        <w:pStyle w:val="style0"/>
+      </w:pPr>
+      <w:r>
+        <w:rPr/>
+        <w:t>new_movie    GET        /movies/new (.:format)    {:action=&gt; “new”</w:t>
+      </w:r>
+      <w:bookmarkStart w:id="2" w:name="__DdeLink__1283_264748954"/>
+      <w:bookmarkEnd w:id="2"/>
+      <w:r>
+        <w:rPr/>
+        <w:t>, :controller =&gt; “movies”}</w:t>
+      </w:r>
+    </w:p>
+    <w:p>
+      <w:pPr>
+        <w:pStyle w:val="style0"/>
+      </w:pPr>
+      <w:r>
+        <w:rPr/>
+        <w:t>edit_movie     GET       /movies/:id/edit (.:format) {:action=&gt;”edit”, :controller =&gt; “movies”}</w:t>
+      </w:r>
+    </w:p>
+    <w:p>
+      <w:pPr>
+        <w:pStyle w:val="style0"/>
+      </w:pPr>
+      <w:r>
+        <w:rPr/>
+        <w:t>movie            GET        /movies/:id (.:format)        {:action=&gt;”show”, :controller =&gt; “movies”}</w:t>
+      </w:r>
+    </w:p>
+    <w:p>
+      <w:pPr>
+        <w:pStyle w:val="style0"/>
+      </w:pPr>
+      <w:r>
+        <w:rPr/>
+        <w:t xml:space="preserve">                     </w:t>
+      </w:r>
+      <w:r>
+        <w:rPr/>
+        <w:t>PUT          /movies/:id (.:format)        {:action=&gt;”update”, :controller =&gt; “movies”}</w:t>
+      </w:r>
+    </w:p>
+    <w:p>
+      <w:pPr>
+        <w:pStyle w:val="style0"/>
+      </w:pPr>
+      <w:r>
+        <w:rPr/>
+        <w:t xml:space="preserve">                     </w:t>
+      </w:r>
+      <w:r>
+        <w:rPr/>
+        <w:t>DELETE  /movies/:id (.:format)         {:action=&gt;”destroy”, :controller =&gt; “movies”}</w:t>
+      </w:r>
+    </w:p>
+    <w:p>
+      <w:pPr>
+        <w:pStyle w:val="style0"/>
+      </w:pPr>
+      <w:r>
+        <w:rPr/>
+      </w:r>
+    </w:p>
+    <w:p>
+      <w:pPr>
+        <w:pStyle w:val="style0"/>
+      </w:pPr>
+      <w:r>
+        <w:rPr/>
+        <w:t>So clicking the “Add new movie” button gives the empty form, since it triggers in the above routes table, the “new_movie GET” HTTP method.</w:t>
+      </w:r>
+    </w:p>
+    <w:p>
+      <w:pPr>
+        <w:pStyle w:val="style0"/>
+      </w:pPr>
+      <w:r>
+        <w:rPr/>
+      </w:r>
+    </w:p>
+    <w:p>
+      <w:pPr>
+        <w:pStyle w:val="style0"/>
+      </w:pPr>
+      <w:r>
+        <w:rPr/>
+        <w:t>In the HTML code, you see:</w:t>
+      </w:r>
+    </w:p>
+    <w:p>
+      <w:pPr>
+        <w:pStyle w:val="style0"/>
+      </w:pPr>
+      <w:r>
+        <w:rPr/>
+        <w:t xml:space="preserve">&lt;form accept-charset = “UTF-8” </w:t>
+      </w:r>
+    </w:p>
+    <w:p>
+      <w:pPr>
+        <w:pStyle w:val="style0"/>
+      </w:pPr>
+      <w:r>
+        <w:rPr/>
+        <w:tab/>
+        <w:t>action = “/movies”    method = “POST”</w:t>
+      </w:r>
+    </w:p>
+    <w:p>
+      <w:pPr>
+        <w:pStyle w:val="style0"/>
+      </w:pPr>
+      <w:r>
+        <w:rPr/>
+        <w:tab/>
+        <w:t>&lt;div style = “margin : 0 : padding : 0;</w:t>
+      </w:r>
+    </w:p>
+    <w:p>
+      <w:pPr>
+        <w:pStyle w:val="style0"/>
+      </w:pPr>
+      <w:r>
+        <w:rPr/>
+        <w:tab/>
+        <w:t>display : inline”&gt;</w:t>
+      </w:r>
+    </w:p>
+    <w:p>
+      <w:pPr>
+        <w:pStyle w:val="style0"/>
+      </w:pPr>
+      <w:r>
+        <w:rPr/>
+      </w:r>
+    </w:p>
+    <w:p>
+      <w:pPr>
+        <w:pStyle w:val="style0"/>
+      </w:pPr>
+      <w:r>
+        <w:rPr/>
+        <w:t>So that when you “Save form”, it knows to post the form at URI/URL: /movies.</w:t>
+      </w:r>
+    </w:p>
+    <w:p>
+      <w:pPr>
+        <w:pStyle w:val="style0"/>
+      </w:pPr>
+      <w:r>
+        <w:rPr/>
+      </w:r>
+    </w:p>
+    <w:p>
+      <w:pPr>
+        <w:pStyle w:val="style0"/>
+      </w:pPr>
+      <w:r>
+        <w:rPr/>
+        <w:t>This triggers the CREATE action (in the routes table) which then creates the actual movie.</w:t>
+      </w:r>
+    </w:p>
+    <w:p>
+      <w:pPr>
+        <w:pStyle w:val="style0"/>
+      </w:pPr>
+      <w:r>
+        <w:rPr/>
+      </w:r>
+    </w:p>
+    <w:p>
+      <w:pPr>
+        <w:pStyle w:val="style0"/>
+      </w:pPr>
+      <w:r>
+        <w:rPr/>
+        <w:t>This is analogous to the EDIT button, which triggers the route table “edit_movie GET” action, and gives you an existing form to edit (rather than a new empty form), and then you click “Update Info”, which triggers the route table PUT action to “update”.</w:t>
+      </w:r>
+    </w:p>
+    <w:p>
+      <w:pPr>
+        <w:pStyle w:val="style0"/>
+      </w:pPr>
+      <w:r>
+        <w:rPr/>
+      </w:r>
+    </w:p>
+    <w:p>
+      <w:pPr>
+        <w:pStyle w:val="style0"/>
+      </w:pPr>
+      <w:r>
+        <w:rPr/>
+        <w:t>This shows: that we think of a web application as a collection of resources accessible via RESTful APIs, that happen to be accessed by a web browser, which only implements GET (for following links) and POST (for submitting forms), yet HTTP methods have 4 methods: GET, POST, PUT, DELETE.</w:t>
+      </w:r>
+    </w:p>
+    <w:p>
+      <w:pPr>
+        <w:pStyle w:val="style0"/>
+      </w:pPr>
+      <w:r>
+        <w:rPr/>
+      </w:r>
+    </w:p>
+    <w:p>
+      <w:pPr>
+        <w:pStyle w:val="style0"/>
+      </w:pPr>
+      <w:r>
+        <w:rPr/>
+        <w:t>Advantage: The same set of routes and controller methods can be used to handle either requests form the browser (human) or some other service in a SOA (service-oriented-architecture).</w:t>
+      </w:r>
+    </w:p>
+    <w:p>
+      <w:pPr>
+        <w:pStyle w:val="style0"/>
+      </w:pPr>
+      <w:r>
+        <w:rPr/>
+      </w:r>
+    </w:p>
+    <w:p>
+      <w:pPr>
+        <w:pStyle w:val="style0"/>
+      </w:pPr>
+      <w:r>
+        <w:rPr/>
+        <w:t>A user-facing web app: has 2 interactions required to create a new movie.</w:t>
+      </w:r>
+    </w:p>
+    <w:p>
+      <w:pPr>
+        <w:pStyle w:val="style0"/>
+      </w:pPr>
+      <w:r>
+        <w:rPr/>
+      </w:r>
+    </w:p>
+    <w:p>
+      <w:pPr>
+        <w:pStyle w:val="style0"/>
+      </w:pPr>
+      <w:r>
+        <w:rPr/>
+        <w:t>A SOA (service-oriented-architecture): remote service can create a single request containing all information needed to create the new movie, so it would neer need to use new route.</w:t>
+      </w:r>
+    </w:p>
+    <w:p>
+      <w:pPr>
+        <w:pStyle w:val="style0"/>
+      </w:pPr>
+      <w:r>
+        <w:rPr/>
+      </w:r>
+    </w:p>
+    <w:p>
+      <w:pPr>
+        <w:pStyle w:val="style0"/>
+      </w:pPr>
+      <w:r>
+        <w:rPr/>
+        <w:t>Comparing a NON-RESTful API with a RESTful API:</w:t>
+      </w:r>
+    </w:p>
+    <w:p>
+      <w:pPr>
+        <w:pStyle w:val="style0"/>
+      </w:pPr>
+      <w:r>
+        <w:rPr/>
+      </w:r>
+    </w:p>
+    <w:p>
+      <w:pPr>
+        <w:pStyle w:val="style0"/>
+      </w:pPr>
+      <w:r>
+        <w:rPr>
+          <w:u w:val="single"/>
+        </w:rPr>
+        <w:t>NON-RESTful site:</w:t>
+      </w:r>
+      <w:r>
+        <w:rPr/>
+        <w:tab/>
+        <w:tab/>
+        <w:tab/>
+        <w:tab/>
+        <w:tab/>
+        <w:tab/>
+      </w:r>
+      <w:r>
+        <w:rPr>
+          <w:u w:val="single"/>
+        </w:rPr>
+        <w:t>RESTful site:</w:t>
+      </w:r>
+    </w:p>
+    <w:p>
+      <w:pPr>
+        <w:pStyle w:val="style0"/>
+      </w:pPr>
+      <w:r>
+        <w:rPr/>
+        <w:t>(3) Login to site:</w:t>
+      </w:r>
+    </w:p>
+    <w:p>
+      <w:pPr>
+        <w:pStyle w:val="style0"/>
+      </w:pPr>
+      <w:r>
+        <w:rPr/>
+        <w:t>POST /login/dave</w:t>
+        <w:tab/>
+        <w:tab/>
+        <w:tab/>
+        <w:tab/>
+        <w:tab/>
+        <w:tab/>
+        <w:t>POST /login/dave</w:t>
+      </w:r>
+    </w:p>
+    <w:p>
+      <w:pPr>
+        <w:pStyle w:val="style0"/>
+      </w:pPr>
+      <w:r>
+        <w:rPr/>
+      </w:r>
+    </w:p>
+    <w:p>
+      <w:pPr>
+        <w:pStyle w:val="style0"/>
+      </w:pPr>
+      <w:r>
+        <w:rPr/>
+        <w:t>(4) Welcome page:</w:t>
+      </w:r>
+    </w:p>
+    <w:p>
+      <w:pPr>
+        <w:pStyle w:val="style0"/>
+      </w:pPr>
+      <w:r>
+        <w:rPr/>
+        <w:t>GET /welcome</w:t>
+        <w:tab/>
+        <w:tab/>
+        <w:tab/>
+        <w:tab/>
+        <w:tab/>
+        <w:tab/>
+        <w:t>GET /user/301/welcome</w:t>
+      </w:r>
+    </w:p>
+    <w:p>
+      <w:pPr>
+        <w:pStyle w:val="style0"/>
+      </w:pPr>
+      <w:r>
+        <w:rPr/>
+      </w:r>
+    </w:p>
+    <w:p>
+      <w:pPr>
+        <w:pStyle w:val="style0"/>
+      </w:pPr>
+      <w:r>
+        <w:rPr/>
+        <w:t>(5) Add item ID 427 to cart:</w:t>
+      </w:r>
+    </w:p>
+    <w:p>
+      <w:pPr>
+        <w:pStyle w:val="style0"/>
+      </w:pPr>
+      <w:r>
+        <w:rPr/>
+        <w:t>POST /add/427</w:t>
+        <w:tab/>
+        <w:tab/>
+        <w:tab/>
+        <w:tab/>
+        <w:tab/>
+        <w:tab/>
+        <w:t>POST /user/301/add/427</w:t>
+      </w:r>
+    </w:p>
+    <w:p>
+      <w:pPr>
+        <w:pStyle w:val="style0"/>
+      </w:pPr>
+      <w:r>
+        <w:rPr/>
+      </w:r>
+    </w:p>
+    <w:p>
+      <w:pPr>
+        <w:pStyle w:val="style0"/>
+      </w:pPr>
+      <w:r>
+        <w:rPr/>
+        <w:t>(6) View cart:</w:t>
+      </w:r>
+    </w:p>
+    <w:p>
+      <w:pPr>
+        <w:pStyle w:val="style0"/>
+      </w:pPr>
+      <w:r>
+        <w:rPr/>
+        <w:t>GET /cart</w:t>
+        <w:tab/>
+        <w:tab/>
+        <w:tab/>
+        <w:tab/>
+        <w:tab/>
+        <w:tab/>
+        <w:tab/>
+        <w:t>GET /user/301/cart</w:t>
+      </w:r>
+    </w:p>
+    <w:p>
+      <w:pPr>
+        <w:pStyle w:val="style0"/>
+      </w:pPr>
+      <w:r>
+        <w:rPr/>
+      </w:r>
+    </w:p>
+    <w:p>
+      <w:pPr>
+        <w:pStyle w:val="style0"/>
+      </w:pPr>
+      <w:r>
+        <w:rPr/>
+        <w:t>(7) Pay</w:t>
+      </w:r>
+    </w:p>
+    <w:p>
+      <w:pPr>
+        <w:pStyle w:val="style0"/>
+      </w:pPr>
+      <w:r>
+        <w:rPr/>
+        <w:t>POST /checkout</w:t>
+        <w:tab/>
+        <w:tab/>
+        <w:tab/>
+        <w:tab/>
+        <w:tab/>
+        <w:tab/>
+        <w:t>POST /user/301/checkout</w:t>
+      </w:r>
+    </w:p>
+    <w:p>
+      <w:pPr>
+        <w:pStyle w:val="style0"/>
+      </w:pPr>
+      <w:r>
+        <w:rPr/>
+        <w:t>The NON-RESTful site: Every request after login line (3) relies on implicit information.  Line (4) assumes site “remembers” who currently is logged in, and user is to show him/her their welcome page.  Line (7) assumes site “remembers” who has been adding items to their cart for check-out.</w:t>
+      </w:r>
+    </w:p>
+    <w:p>
+      <w:pPr>
+        <w:pStyle w:val="style0"/>
+      </w:pPr>
+      <w:r>
+        <w:rPr/>
+      </w:r>
+    </w:p>
+    <w:p>
+      <w:pPr>
+        <w:pStyle w:val="style0"/>
+      </w:pPr>
+      <w:r>
+        <w:rPr/>
+        <w:t>The RESTful site: URI's/URL's contain enough information to satisfy the request without relying on implicit information—since after Dave logs in, his user id 301 is present in every request, and his cart is identified by his user id rather than implicitly based on notion of a currently-logged-in-user.</w:t>
+      </w:r>
+    </w:p>
+    <w:p>
+      <w:pPr>
+        <w:pStyle w:val="style0"/>
+      </w:pPr>
+      <w:r>
+        <w:rPr/>
+      </w:r>
+    </w:p>
+    <w:p>
+      <w:pPr>
+        <w:pStyle w:val="style0"/>
+      </w:pPr>
+      <w:r>
+        <w:rPr/>
+        <w:t>Non-RESTful Requests and Routes: are those that rely on results of previous requests.</w:t>
+      </w:r>
+    </w:p>
+    <w:p>
+      <w:pPr>
+        <w:pStyle w:val="style0"/>
+      </w:pPr>
+      <w:r>
+        <w:rPr/>
+      </w:r>
+    </w:p>
+    <w:p>
+      <w:pPr>
+        <w:pStyle w:val="style0"/>
+      </w:pPr>
+      <w:r>
+        <w:rPr/>
+        <w:t>In a SOA (service-oriented-architecture), a client of the RESTful site could immediately request to view cart (line 6), but a client of the NON-RESTful site would first have to perform lines 3-5 to set-up the implicit information on which line 6 depends.</w:t>
+      </w:r>
+    </w:p>
+    <w:p>
+      <w:pPr>
+        <w:pStyle w:val="style0"/>
+      </w:pPr>
+      <w:r>
+        <w:rPr/>
+      </w:r>
+    </w:p>
+    <w:p>
+      <w:pPr>
+        <w:pStyle w:val="style0"/>
+      </w:pPr>
+      <w:r>
+        <w:rPr/>
+        <w:t xml:space="preserve">Summary: </w:t>
+      </w:r>
+    </w:p>
+    <w:p>
+      <w:pPr>
+        <w:pStyle w:val="style0"/>
+      </w:pPr>
+      <w:r>
+        <w:rPr/>
+      </w:r>
+    </w:p>
+    <w:p>
+      <w:pPr>
+        <w:pStyle w:val="style0"/>
+      </w:pPr>
+      <w:r>
+        <w:rPr/>
+        <w:t>Route: consists of HTTP method (GET, POST, PUT, DELETE) and a URI/URL, which may include some parameters.</w:t>
+      </w:r>
+    </w:p>
+    <w:p>
+      <w:pPr>
+        <w:pStyle w:val="style0"/>
+      </w:pPr>
+      <w:r>
+        <w:rPr/>
+      </w:r>
+    </w:p>
+    <w:p>
+      <w:pPr>
+        <w:pStyle w:val="style0"/>
+      </w:pPr>
+      <w:r>
+        <w:rPr/>
+        <w:t>App. Frameworks (such as Rails): map routes to controller actions.</w:t>
+      </w:r>
+    </w:p>
+    <w:p>
+      <w:pPr>
+        <w:pStyle w:val="style0"/>
+      </w:pPr>
+      <w:r>
+        <w:rPr/>
+      </w:r>
+    </w:p>
+    <w:p>
+      <w:pPr>
+        <w:pStyle w:val="style0"/>
+      </w:pPr>
+      <w:r>
+        <w:rPr/>
+        <w:t>An app. Designed in accordance with REST (Representational State Transfer): can be seen from outside as a collection of entities on which specific operations can be performed, with each operation having a corresponding RESTful request that includes all the information necessary to complete the action.</w:t>
+      </w:r>
+    </w:p>
+    <w:p>
+      <w:pPr>
+        <w:pStyle w:val="style0"/>
+      </w:pPr>
+      <w:r>
+        <w:rPr/>
+      </w:r>
+    </w:p>
+    <w:p>
+      <w:pPr>
+        <w:pStyle w:val="style0"/>
+      </w:pPr>
+      <w:r>
+        <w:rPr/>
+        <w:t>RESTful Routes and Resources: the same controller logic can usually serve user-facing pages via a web browser or requests arriving from a SOA (service-oriented-architecture).</w:t>
+      </w:r>
+    </w:p>
+    <w:p>
+      <w:pPr>
+        <w:pStyle w:val="style0"/>
+      </w:pPr>
+      <w:r>
+        <w:rPr/>
+      </w:r>
+    </w:p>
+    <w:p>
+      <w:pPr>
+        <w:pStyle w:val="style0"/>
+      </w:pPr>
+      <w:r>
+        <w:rPr/>
+        <w:t>Web browsers: support GET and HOST methods</w:t>
+      </w:r>
+    </w:p>
+    <w:p>
+      <w:pPr>
+        <w:pStyle w:val="style0"/>
+      </w:pPr>
+      <w:r>
+        <w:rPr/>
+      </w:r>
+    </w:p>
+    <w:p>
+      <w:pPr>
+        <w:pStyle w:val="style0"/>
+      </w:pPr>
+      <w:r>
+        <w:rPr/>
+        <w:t>Framework (Rails): logic can compensate so that programmer can work under assumption that all HTTP methods (GET, POST, PUT, DELETE) are available.</w:t>
       </w:r>
     </w:p>
     <w:sectPr>

</xml_diff>

<commit_message>
added more to how ruby on rails apps work document
</commit_message>
<xml_diff>
--- a/HowRubyOnRailsWebAppsWork.docx
+++ b/HowRubyOnRailsWebAppsWork.docx
@@ -6118,6 +6118,366 @@
       <w:r>
         <w:rPr/>
         <w:t>Framework (Rails): logic can compensate so that programmer can work under assumption that all HTTP methods (GET, POST, PUT, DELETE) are available.</w:t>
+      </w:r>
+    </w:p>
+    <w:p>
+      <w:pPr>
+        <w:pStyle w:val="style0"/>
+      </w:pPr>
+      <w:r>
+        <w:rPr/>
+      </w:r>
+    </w:p>
+    <w:p>
+      <w:pPr>
+        <w:pStyle w:val="style0"/>
+      </w:pPr>
+      <w:r>
+        <w:rPr/>
+        <w:t>REST verses SOAP verses WS-*</w:t>
+      </w:r>
+    </w:p>
+    <w:p>
+      <w:pPr>
+        <w:pStyle w:val="style0"/>
+      </w:pPr>
+      <w:r>
+        <w:rPr/>
+      </w:r>
+    </w:p>
+    <w:p>
+      <w:pPr>
+        <w:pStyle w:val="style0"/>
+      </w:pPr>
+      <w:r>
+        <w:rPr/>
+        <w:t>Late 1990's: standards bodies created committees to develop standards for SOA(service-oriented-architecture) interoperation.</w:t>
+      </w:r>
+    </w:p>
+    <w:p>
+      <w:pPr>
+        <w:pStyle w:val="style0"/>
+      </w:pPr>
+      <w:r>
+        <w:rPr/>
+      </w:r>
+    </w:p>
+    <w:p>
+      <w:pPr>
+        <w:pStyle w:val="style0"/>
+      </w:pPr>
+      <w:r>
+        <w:rPr/>
+        <w:t>Web Services (WS) was one approach: a collection of elaborate protocols: WS-Discovery, WS-Description, etc, WS-*, for jokes, WS-Deathstar-by David Heinemeier Hansson, creater of Rails</w:t>
+      </w:r>
+    </w:p>
+    <w:p>
+      <w:pPr>
+        <w:pStyle w:val="style0"/>
+      </w:pPr>
+      <w:r>
+        <w:rPr/>
+      </w:r>
+    </w:p>
+    <w:p>
+      <w:pPr>
+        <w:pStyle w:val="style0"/>
+      </w:pPr>
+      <w:r>
+        <w:rPr/>
+        <w:t>Competing Standard: SOAP (Simple Object Access Protocol) – simpler but more complex than REST</w:t>
+      </w:r>
+    </w:p>
+    <w:p>
+      <w:pPr>
+        <w:pStyle w:val="style0"/>
+      </w:pPr>
+      <w:r>
+        <w:rPr/>
+      </w:r>
+    </w:p>
+    <w:p>
+      <w:pPr>
+        <w:pStyle w:val="style0"/>
+      </w:pPr>
+      <w:r>
+        <w:rPr/>
+        <w:t>Practicing Developers: perceived SOAP and WS-* as overdesigned committee-driven standards burdened by the archaic design of enterprise-based interoperation standards such as CORBA and DCOM which preceded them.</w:t>
+      </w:r>
+    </w:p>
+    <w:p>
+      <w:pPr>
+        <w:pStyle w:val="style0"/>
+      </w:pPr>
+      <w:r>
+        <w:rPr/>
+      </w:r>
+    </w:p>
+    <w:p>
+      <w:pPr>
+        <w:pStyle w:val="style0"/>
+      </w:pPr>
+      <w:r>
+        <w:rPr/>
+        <w:t>In contrast, REST: dramatically simpler and is more of a philosophy than a standard – so appealed to developers – and the majority of SOA apps are built this way today.</w:t>
+      </w:r>
+    </w:p>
+    <w:p>
+      <w:pPr>
+        <w:pStyle w:val="style0"/>
+      </w:pPr>
+      <w:r>
+        <w:rPr/>
+      </w:r>
+    </w:p>
+    <w:p>
+      <w:pPr>
+        <w:pStyle w:val="style0"/>
+      </w:pPr>
+      <w:r>
+        <w:rPr/>
+        <w:t>Optional :format in routes:</w:t>
+      </w:r>
+    </w:p>
+    <w:p>
+      <w:pPr>
+        <w:pStyle w:val="style0"/>
+      </w:pPr>
+      <w:r>
+        <w:rPr/>
+        <w:t>Raw output of “rake routes”: includes a token (.:format) in most routes – if present – format specifier allows a route to request resources in an output format other than default of HTML – for example:</w:t>
+      </w:r>
+    </w:p>
+    <w:p>
+      <w:pPr>
+        <w:pStyle w:val="style0"/>
+      </w:pPr>
+      <w:r>
+        <w:rPr/>
+        <w:br/>
+        <w:t>GET /movies.xml</w:t>
+      </w:r>
+    </w:p>
+    <w:p>
+      <w:pPr>
+        <w:pStyle w:val="style0"/>
+      </w:pPr>
+      <w:r>
+        <w:rPr/>
+      </w:r>
+    </w:p>
+    <w:p>
+      <w:pPr>
+        <w:pStyle w:val="style0"/>
+      </w:pPr>
+      <w:r>
+        <w:rPr/>
+        <w:t>would request a list of all movies as an XML document rather than an HTML page.</w:t>
+      </w:r>
+    </w:p>
+    <w:p>
+      <w:pPr>
+        <w:pStyle w:val="style0"/>
+      </w:pPr>
+      <w:r>
+        <w:rPr/>
+      </w:r>
+    </w:p>
+    <w:p>
+      <w:pPr>
+        <w:pStyle w:val="style0"/>
+      </w:pPr>
+      <w:r>
+        <w:rPr/>
+        <w:t>Rotten Potatoes app: simple app does not include code to generate formats other than HTML – mechanism allows a properly designed existing app to be easily integrated into a SOA – by changing a few lines of code – allows all existing controller actions to become part of an external RESTful API.</w:t>
+      </w:r>
+    </w:p>
+    <w:p>
+      <w:pPr>
+        <w:pStyle w:val="style0"/>
+      </w:pPr>
+      <w:r>
+        <w:rPr/>
+      </w:r>
+    </w:p>
+    <w:p>
+      <w:pPr>
+        <w:pStyle w:val="style0"/>
+      </w:pPr>
+      <w:r>
+        <w:rPr/>
+        <w:t>Template Views: an architecture where at run time, variable values or results of code execution are substituted or interpolated into a page – user facing Saas apps primarily deliver HTML pages – so most frameworks provide a way to create a page of static mark-up (HTML or otherwise) interspersed with variables or very brief snippets of code.</w:t>
+      </w:r>
+    </w:p>
+    <w:p>
+      <w:pPr>
+        <w:pStyle w:val="style0"/>
+      </w:pPr>
+      <w:r>
+        <w:rPr/>
+      </w:r>
+    </w:p>
+    <w:p>
+      <w:pPr>
+        <w:pStyle w:val="style0"/>
+      </w:pPr>
+      <w:r>
+        <w:rPr/>
+        <w:t>The template view is the basis of many Saas frameworks including: Rails, Django and PHP.</w:t>
+      </w:r>
+    </w:p>
+    <w:p>
+      <w:pPr>
+        <w:pStyle w:val="style0"/>
+      </w:pPr>
+      <w:r>
+        <w:rPr/>
+      </w:r>
+    </w:p>
+    <w:p>
+      <w:pPr>
+        <w:pStyle w:val="style0"/>
+      </w:pPr>
+      <w:r>
+        <w:rPr/>
+        <w:t>The authors of my Saas course text book (Fox and Patterson) perfer HAML's conciseness to Rails built-in erb templating system, so HAML is pre-installed with the code given in this class to use.  An “erb” is an object that works by building a chunk of Ruby code that will output the completed template when run.  If safe-level is set to a non-nil value, ERB code will be run in a separate thread with $SAFE set to the provided level.</w:t>
+      </w:r>
+    </w:p>
+    <w:p>
+      <w:pPr>
+        <w:pStyle w:val="style0"/>
+      </w:pPr>
+      <w:r>
+        <w:rPr/>
+      </w:r>
+    </w:p>
+    <w:p>
+      <w:pPr>
+        <w:pStyle w:val="style0"/>
+      </w:pPr>
+      <w:r>
+        <w:rPr/>
+        <w:t>In trim-mode, if a string is passed containing 1 or more of the following modifiers, ERB will adjust its code generation as listed:</w:t>
+      </w:r>
+    </w:p>
+    <w:p>
+      <w:pPr>
+        <w:pStyle w:val="style0"/>
+      </w:pPr>
+      <w:r>
+        <w:rPr/>
+      </w:r>
+    </w:p>
+    <w:p>
+      <w:pPr>
+        <w:pStyle w:val="style0"/>
+      </w:pPr>
+      <w:r>
+        <w:rPr/>
+        <w:t>% } ruby processing enalbled for lines beginning with %</w:t>
+      </w:r>
+    </w:p>
+    <w:p>
+      <w:pPr>
+        <w:pStyle w:val="style0"/>
+      </w:pPr>
+      <w:r>
+        <w:rPr/>
+        <w:t>&lt;&gt; } omit newline for lines starting with &lt;% and ending in %&gt;</w:t>
+      </w:r>
+    </w:p>
+    <w:p>
+      <w:pPr>
+        <w:pStyle w:val="style0"/>
+      </w:pPr>
+      <w:r>
+        <w:rPr/>
+        <w:t>&gt; } omit newline for lines ending in %&gt;</w:t>
+      </w:r>
+    </w:p>
+    <w:p>
+      <w:pPr>
+        <w:pStyle w:val="style0"/>
+      </w:pPr>
+      <w:r>
+        <w:rPr/>
+        <w:t>eoutvar } can be used to set name of variable ERB will build up its output in – useful when you need to run multiple ERB templates through the same binding and/or when you want to control where output ends up. Pass the name of the variable to be used inside a string.</w:t>
+      </w:r>
+    </w:p>
+    <w:p>
+      <w:pPr>
+        <w:pStyle w:val="style0"/>
+      </w:pPr>
+      <w:r>
+        <w:rPr/>
+      </w:r>
+    </w:p>
+    <w:p>
+      <w:pPr>
+        <w:pStyle w:val="style0"/>
+      </w:pPr>
+      <w:r>
+        <w:rPr/>
+        <w:t>new (str, safe_level = nil, trim_mode = nil, eoutvar = '_erbout') – constructs a new ERB object with the template specified in str.</w:t>
+      </w:r>
+    </w:p>
+    <w:p>
+      <w:pPr>
+        <w:pStyle w:val="style0"/>
+      </w:pPr>
+      <w:r>
+        <w:rPr/>
+      </w:r>
+    </w:p>
+    <w:p>
+      <w:pPr>
+        <w:pStyle w:val="style0"/>
+      </w:pPr>
+      <w:r>
+        <w:rPr/>
+        <w:t>HAML (that Fox and Patterson's book uses): uses templating system called HAML (for HTML Abstraction Markup Language, pronounced HAM-ell) to streamline the creation of HTML template views.</w:t>
+      </w:r>
+    </w:p>
+    <w:p>
+      <w:pPr>
+        <w:pStyle w:val="style0"/>
+      </w:pPr>
+      <w:r>
+        <w:rPr/>
+      </w:r>
+    </w:p>
+    <w:p>
+      <w:pPr>
+        <w:pStyle w:val="style0"/>
+      </w:pPr>
+      <w:r>
+        <w:rPr/>
+        <w:t>To visit the “moving parts” of a Rails App – open: /app/views/movies/index.html.haml in the Rotten Potatoes directory.  This is the view used by the Index Controller action on movies; by convention over configuration – suffixes .html.haml indicate view should be processed using HAML to create index.html, and the location and name of the file identify it as the view for the index action in the movies controller.</w:t>
+      </w:r>
+    </w:p>
+    <w:p>
+      <w:pPr>
+        <w:pStyle w:val="style0"/>
+      </w:pPr>
+      <w:r>
+        <w:rPr/>
+        <w:t>Interpolation into Views Using HAML:</w:t>
+      </w:r>
+    </w:p>
+    <w:p>
+      <w:pPr>
+        <w:pStyle w:val="style0"/>
+      </w:pPr>
+      <w:r>
+        <w:rPr/>
+      </w:r>
+    </w:p>
+    <w:p>
+      <w:pPr>
+        <w:pStyle w:val="style0"/>
+      </w:pPr>
+      <w:r>
+        <w:rPr/>
       </w:r>
     </w:p>
     <w:sectPr>

</xml_diff>

<commit_message>
added more of my hand written notes to HowRubyOnRailsWorks.docx to remind myself how this works and get organized-makes notes neater
</commit_message>
<xml_diff>
--- a/HowRubyOnRailsWebAppsWork.docx
+++ b/HowRubyOnRailsWebAppsWork.docx
@@ -6470,14 +6470,1481 @@
       </w:pPr>
       <w:r>
         <w:rPr/>
-      </w:r>
-    </w:p>
-    <w:p>
-      <w:pPr>
-        <w:pStyle w:val="style0"/>
-      </w:pPr>
-      <w:r>
-        <w:rPr/>
+        <w:t>--View the source of the Rotten Potatoes web page – to compare the HTML of Rotten Potatoes to HAML – which is actually part of an application:</w:t>
+      </w:r>
+    </w:p>
+    <w:p>
+      <w:pPr>
+        <w:pStyle w:val="style0"/>
+      </w:pPr>
+      <w:r>
+        <w:rPr/>
+      </w:r>
+    </w:p>
+    <w:p>
+      <w:pPr>
+        <w:pStyle w:val="style0"/>
+      </w:pPr>
+      <w:r>
+        <w:rPr/>
+        <w:t>#files is app/views/movies/index.html.haml</w:t>
+      </w:r>
+    </w:p>
+    <w:p>
+      <w:pPr>
+        <w:pStyle w:val="style0"/>
+      </w:pPr>
+      <w:r>
+        <w:rPr/>
+        <w:t>%h1 All Movies</w:t>
+      </w:r>
+    </w:p>
+    <w:p>
+      <w:pPr>
+        <w:pStyle w:val="style0"/>
+      </w:pPr>
+      <w:r>
+        <w:rPr/>
+      </w:r>
+    </w:p>
+    <w:p>
+      <w:pPr>
+        <w:pStyle w:val="style0"/>
+      </w:pPr>
+      <w:r>
+        <w:rPr/>
+        <w:t>%table#movies</w:t>
+      </w:r>
+    </w:p>
+    <w:p>
+      <w:pPr>
+        <w:pStyle w:val="style0"/>
+      </w:pPr>
+      <w:r>
+        <w:rPr/>
+        <w:tab/>
+        <w:t>%thead</w:t>
+      </w:r>
+    </w:p>
+    <w:p>
+      <w:pPr>
+        <w:pStyle w:val="style0"/>
+      </w:pPr>
+      <w:r>
+        <w:rPr/>
+        <w:tab/>
+        <w:tab/>
+        <w:t>%tr</w:t>
+      </w:r>
+    </w:p>
+    <w:p>
+      <w:pPr>
+        <w:pStyle w:val="style0"/>
+      </w:pPr>
+      <w:r>
+        <w:rPr/>
+        <w:tab/>
+        <w:tab/>
+        <w:tab/>
+        <w:t>%th Movie Title</w:t>
+      </w:r>
+    </w:p>
+    <w:p>
+      <w:pPr>
+        <w:pStyle w:val="style0"/>
+      </w:pPr>
+      <w:r>
+        <w:rPr/>
+        <w:tab/>
+        <w:tab/>
+        <w:tab/>
+        <w:t>%th Rating</w:t>
+      </w:r>
+    </w:p>
+    <w:p>
+      <w:pPr>
+        <w:pStyle w:val="style0"/>
+      </w:pPr>
+      <w:r>
+        <w:rPr/>
+        <w:tab/>
+        <w:tab/>
+        <w:tab/>
+        <w:t>%th Release Date</w:t>
+      </w:r>
+    </w:p>
+    <w:p>
+      <w:pPr>
+        <w:pStyle w:val="style0"/>
+      </w:pPr>
+      <w:r>
+        <w:rPr/>
+        <w:tab/>
+        <w:tab/>
+        <w:tab/>
+        <w:t>%th More Info.</w:t>
+      </w:r>
+    </w:p>
+    <w:p>
+      <w:pPr>
+        <w:pStyle w:val="style0"/>
+      </w:pPr>
+      <w:r>
+        <w:rPr/>
+        <w:tab/>
+        <w:t>%tbody</w:t>
+      </w:r>
+    </w:p>
+    <w:p>
+      <w:pPr>
+        <w:pStyle w:val="style0"/>
+      </w:pPr>
+      <w:r>
+        <w:rPr/>
+        <w:tab/>
+        <w:t xml:space="preserve">    </w:t>
+      </w:r>
+      <w:hyperlink r:id="rId5">
+        <w:r>
+          <w:rPr>
+            <w:rStyle w:val="style15"/>
+          </w:rPr>
+          <w:t>-@movies.each</w:t>
+        </w:r>
+      </w:hyperlink>
+      <w:r>
+        <w:rPr/>
+        <w:t xml:space="preserve"> do |movie|                   --&gt;result thrown away</w:t>
+      </w:r>
+    </w:p>
+    <w:p>
+      <w:pPr>
+        <w:pStyle w:val="style0"/>
+      </w:pPr>
+      <w:r>
+        <w:rPr/>
+        <w:tab/>
+        <w:tab/>
+        <w:t>%tr</w:t>
+      </w:r>
+    </w:p>
+    <w:p>
+      <w:pPr>
+        <w:pStyle w:val="style0"/>
+      </w:pPr>
+      <w:r>
+        <w:rPr/>
+        <w:tab/>
+        <w:tab/>
+        <w:tab/>
+        <w:t xml:space="preserve">%td = movie.title              → result put in HTML doc </w:t>
+      </w:r>
+    </w:p>
+    <w:p>
+      <w:pPr>
+        <w:pStyle w:val="style0"/>
+      </w:pPr>
+      <w:r>
+        <w:rPr/>
+        <w:tab/>
+        <w:tab/>
+        <w:tab/>
+        <w:t>%td = movie.rating</w:t>
+      </w:r>
+    </w:p>
+    <w:p>
+      <w:pPr>
+        <w:pStyle w:val="style0"/>
+      </w:pPr>
+      <w:r>
+        <w:rPr/>
+        <w:tab/>
+        <w:tab/>
+        <w:tab/>
+        <w:t>%td = movie.release_date</w:t>
+      </w:r>
+    </w:p>
+    <w:p>
+      <w:pPr>
+        <w:pStyle w:val="style0"/>
+      </w:pPr>
+      <w:r>
+        <w:rPr/>
+        <w:tab/>
+        <w:tab/>
+        <w:tab/>
+        <w:t>%td = link_to “more about #{movie.title}”, movie_path(movie)</w:t>
+      </w:r>
+    </w:p>
+    <w:p>
+      <w:pPr>
+        <w:pStyle w:val="style0"/>
+      </w:pPr>
+      <w:r>
+        <w:rPr/>
+        <w:t>= link_to 'Add new movie', new_movie_path</w:t>
+      </w:r>
+    </w:p>
+    <w:p>
+      <w:pPr>
+        <w:pStyle w:val="style0"/>
+      </w:pPr>
+      <w:r>
+        <w:rPr/>
+      </w:r>
+    </w:p>
+    <w:p>
+      <w:pPr>
+        <w:pStyle w:val="style0"/>
+      </w:pPr>
+      <w:r>
+        <w:rPr/>
+        <w:t>HTML:</w:t>
+      </w:r>
+    </w:p>
+    <w:p>
+      <w:pPr>
+        <w:pStyle w:val="style0"/>
+      </w:pPr>
+      <w:r>
+        <w:rPr/>
+        <w:t>&lt;!DOCTYPE html&gt;</w:t>
+      </w:r>
+    </w:p>
+    <w:p>
+      <w:pPr>
+        <w:pStyle w:val="style0"/>
+      </w:pPr>
+      <w:r>
+        <w:rPr/>
+        <w:t>&lt;html&gt;</w:t>
+      </w:r>
+    </w:p>
+    <w:p>
+      <w:pPr>
+        <w:pStyle w:val="style0"/>
+      </w:pPr>
+      <w:r>
+        <w:rPr/>
+        <w:tab/>
+        <w:t>&lt;head&gt;</w:t>
+      </w:r>
+    </w:p>
+    <w:p>
+      <w:pPr>
+        <w:pStyle w:val="style0"/>
+      </w:pPr>
+      <w:r>
+        <w:rPr/>
+        <w:tab/>
+        <w:tab/>
+        <w:t>&lt;title&gt;Rotten Potatoes!&lt;/title&gt;</w:t>
+      </w:r>
+    </w:p>
+    <w:p>
+      <w:pPr>
+        <w:pStyle w:val="style0"/>
+      </w:pPr>
+      <w:r>
+        <w:rPr/>
+        <w:tab/>
+        <w:tab/>
+        <w:t>&lt;link href=”/assets/application.css?body=1” media=”screen” /&gt;</w:t>
+      </w:r>
+    </w:p>
+    <w:p>
+      <w:pPr>
+        <w:pStyle w:val="style0"/>
+      </w:pPr>
+      <w:r>
+        <w:rPr/>
+        <w:tab/>
+        <w:tab/>
+        <w:t>&lt;script src=”/assets/jquery.js?body=1” type=”text/javascript” /&gt;</w:t>
+      </w:r>
+    </w:p>
+    <w:p>
+      <w:pPr>
+        <w:pStyle w:val="style0"/>
+      </w:pPr>
+      <w:r>
+        <w:rPr/>
+        <w:tab/>
+        <w:tab/>
+        <w:t>&lt;script src=”/assets/jquery_ujs.js?body=1” type=”text/javascript” /&gt;</w:t>
+      </w:r>
+    </w:p>
+    <w:p>
+      <w:pPr>
+        <w:pStyle w:val="style0"/>
+      </w:pPr>
+      <w:r>
+        <w:rPr/>
+        <w:tab/>
+        <w:tab/>
+        <w:t>&lt;script src=”/assets/application.js?body=1” type=”text/javascript” /&gt;</w:t>
+      </w:r>
+    </w:p>
+    <w:p>
+      <w:pPr>
+        <w:pStyle w:val="style0"/>
+      </w:pPr>
+      <w:r>
+        <w:rPr/>
+        <w:tab/>
+        <w:tab/>
+        <w:t>&lt;meta content=”authenticity_token” name=”cerf-param”/&gt;</w:t>
+      </w:r>
+    </w:p>
+    <w:p>
+      <w:pPr>
+        <w:pStyle w:val="style0"/>
+      </w:pPr>
+      <w:r>
+        <w:rPr/>
+        <w:tab/>
+        <w:tab/>
+        <w:t>&lt;meta content=”pc/xxxxxx............................................”/&gt;</w:t>
+      </w:r>
+    </w:p>
+    <w:p>
+      <w:pPr>
+        <w:pStyle w:val="style0"/>
+      </w:pPr>
+      <w:r>
+        <w:rPr/>
+        <w:tab/>
+      </w:r>
+      <w:r>
+        <w:rPr/>
+        <w:t>&lt;/head&gt;</w:t>
+      </w:r>
+    </w:p>
+    <w:p>
+      <w:pPr>
+        <w:pStyle w:val="style0"/>
+      </w:pPr>
+      <w:r>
+        <w:rPr/>
+        <w:tab/>
+        <w:t>&lt;body&gt;</w:t>
+      </w:r>
+    </w:p>
+    <w:p>
+      <w:pPr>
+        <w:pStyle w:val="style0"/>
+      </w:pPr>
+      <w:r>
+        <w:rPr/>
+        <w:tab/>
+        <w:tab/>
+        <w:t>&lt;h1 class='title'&gt;Rotten Potatoes!&lt;/h1&gt;</w:t>
+      </w:r>
+    </w:p>
+    <w:p>
+      <w:pPr>
+        <w:pStyle w:val="style0"/>
+      </w:pPr>
+      <w:r>
+        <w:rPr/>
+        <w:tab/>
+        <w:tab/>
+        <w:t>&lt;div id='main'&gt;</w:t>
+      </w:r>
+    </w:p>
+    <w:p>
+      <w:pPr>
+        <w:pStyle w:val="style0"/>
+      </w:pPr>
+      <w:r>
+        <w:rPr/>
+        <w:tab/>
+        <w:tab/>
+        <w:tab/>
+        <w:t>&lt;h1&gt;All Movies&lt;/h1&gt;</w:t>
+      </w:r>
+    </w:p>
+    <w:p>
+      <w:pPr>
+        <w:pStyle w:val="style0"/>
+      </w:pPr>
+      <w:r>
+        <w:rPr/>
+        <w:tab/>
+        <w:tab/>
+        <w:tab/>
+        <w:t>&lt;table id='movies'&gt;</w:t>
+      </w:r>
+    </w:p>
+    <w:p>
+      <w:pPr>
+        <w:pStyle w:val="style0"/>
+      </w:pPr>
+      <w:r>
+        <w:rPr/>
+        <w:tab/>
+        <w:tab/>
+        <w:tab/>
+        <w:tab/>
+        <w:t>&lt;thead&gt;</w:t>
+      </w:r>
+    </w:p>
+    <w:p>
+      <w:pPr>
+        <w:pStyle w:val="style0"/>
+      </w:pPr>
+      <w:r>
+        <w:rPr/>
+        <w:tab/>
+        <w:tab/>
+        <w:tab/>
+        <w:tab/>
+        <w:tab/>
+        <w:t>&lt;tr&gt;</w:t>
+      </w:r>
+    </w:p>
+    <w:p>
+      <w:pPr>
+        <w:pStyle w:val="style0"/>
+      </w:pPr>
+      <w:r>
+        <w:rPr/>
+        <w:tab/>
+        <w:tab/>
+        <w:tab/>
+        <w:tab/>
+        <w:tab/>
+        <w:tab/>
+        <w:t>&lt;th&gt;Movie Title&lt;/th&gt;</w:t>
+      </w:r>
+    </w:p>
+    <w:p>
+      <w:pPr>
+        <w:pStyle w:val="style0"/>
+      </w:pPr>
+      <w:r>
+        <w:rPr/>
+        <w:tab/>
+        <w:tab/>
+        <w:tab/>
+        <w:tab/>
+        <w:tab/>
+        <w:tab/>
+        <w:t>&lt;th&gt;Rating&lt;/th&gt;</w:t>
+      </w:r>
+    </w:p>
+    <w:p>
+      <w:pPr>
+        <w:pStyle w:val="style0"/>
+      </w:pPr>
+      <w:r>
+        <w:rPr/>
+        <w:tab/>
+        <w:tab/>
+        <w:tab/>
+        <w:tab/>
+        <w:tab/>
+        <w:tab/>
+        <w:t>&lt;th&gt;Release Date&lt;/th&gt;</w:t>
+      </w:r>
+    </w:p>
+    <w:p>
+      <w:pPr>
+        <w:pStyle w:val="style0"/>
+      </w:pPr>
+      <w:r>
+        <w:rPr/>
+        <w:tab/>
+        <w:tab/>
+        <w:tab/>
+        <w:tab/>
+        <w:tab/>
+        <w:tab/>
+        <w:t>&lt;th&gt;More Info.&lt;/th&gt;</w:t>
+      </w:r>
+    </w:p>
+    <w:p>
+      <w:pPr>
+        <w:pStyle w:val="style0"/>
+      </w:pPr>
+      <w:r>
+        <w:rPr/>
+        <w:tab/>
+        <w:tab/>
+        <w:tab/>
+        <w:tab/>
+        <w:tab/>
+        <w:t>&lt;/tr&gt;</w:t>
+      </w:r>
+    </w:p>
+    <w:p>
+      <w:pPr>
+        <w:pStyle w:val="style0"/>
+      </w:pPr>
+      <w:r>
+        <w:rPr/>
+        <w:tab/>
+        <w:tab/>
+        <w:tab/>
+        <w:tab/>
+        <w:t>&lt;/thead&gt;</w:t>
+      </w:r>
+    </w:p>
+    <w:p>
+      <w:pPr>
+        <w:pStyle w:val="style0"/>
+      </w:pPr>
+      <w:r>
+        <w:rPr/>
+        <w:tab/>
+        <w:tab/>
+        <w:tab/>
+        <w:tab/>
+        <w:t>&lt;tbody&gt;</w:t>
+      </w:r>
+    </w:p>
+    <w:p>
+      <w:pPr>
+        <w:pStyle w:val="style0"/>
+      </w:pPr>
+      <w:r>
+        <w:rPr/>
+        <w:tab/>
+        <w:tab/>
+        <w:tab/>
+        <w:tab/>
+        <w:tab/>
+        <w:t>&lt;tr&gt;</w:t>
+      </w:r>
+    </w:p>
+    <w:p>
+      <w:pPr>
+        <w:pStyle w:val="style0"/>
+      </w:pPr>
+      <w:r>
+        <w:rPr/>
+        <w:tab/>
+        <w:tab/>
+        <w:tab/>
+        <w:tab/>
+        <w:tab/>
+        <w:tab/>
+        <w:t>&lt;td&gt;Inception&lt;/td&gt;</w:t>
+      </w:r>
+    </w:p>
+    <w:p>
+      <w:pPr>
+        <w:pStyle w:val="style0"/>
+      </w:pPr>
+      <w:r>
+        <w:rPr/>
+        <w:tab/>
+        <w:tab/>
+        <w:tab/>
+        <w:tab/>
+        <w:tab/>
+        <w:tab/>
+        <w:t>&lt;td&gt;PG-13&lt;/td&gt;</w:t>
+      </w:r>
+    </w:p>
+    <w:p>
+      <w:pPr>
+        <w:pStyle w:val="style0"/>
+      </w:pPr>
+      <w:r>
+        <w:rPr/>
+        <w:tab/>
+        <w:tab/>
+        <w:tab/>
+        <w:tab/>
+        <w:tab/>
+        <w:tab/>
+        <w:t>&lt;td&gt;2010-07-16 00:00:00 UTC&lt;/td&gt;</w:t>
+      </w:r>
+    </w:p>
+    <w:p>
+      <w:pPr>
+        <w:pStyle w:val="style0"/>
+      </w:pPr>
+      <w:r>
+        <w:rPr/>
+        <w:tab/>
+        <w:tab/>
+        <w:tab/>
+        <w:tab/>
+        <w:tab/>
+        <w:tab/>
+        <w:t>&lt;td&gt;&lt;a href=”/movies/4”&gt;More about Inception&lt;/a&gt;&lt;/td&gt;</w:t>
+      </w:r>
+    </w:p>
+    <w:p>
+      <w:pPr>
+        <w:pStyle w:val="style0"/>
+      </w:pPr>
+      <w:r>
+        <w:rPr/>
+        <w:tab/>
+        <w:tab/>
+        <w:tab/>
+        <w:tab/>
+        <w:tab/>
+        <w:t>&lt;/tr&gt;</w:t>
+      </w:r>
+    </w:p>
+    <w:p>
+      <w:pPr>
+        <w:pStyle w:val="style0"/>
+      </w:pPr>
+      <w:r>
+        <w:rPr/>
+        <w:tab/>
+        <w:tab/>
+        <w:tab/>
+        <w:tab/>
+        <w:tab/>
+        <w:t>&lt;tr&gt;</w:t>
+      </w:r>
+    </w:p>
+    <w:p>
+      <w:pPr>
+        <w:pStyle w:val="style0"/>
+      </w:pPr>
+      <w:r>
+        <w:rPr/>
+        <w:tab/>
+        <w:tab/>
+        <w:tab/>
+        <w:tab/>
+        <w:tab/>
+        <w:tab/>
+        <w:t>&lt;td&gt;It's complicated&lt;/td&gt;</w:t>
+      </w:r>
+    </w:p>
+    <w:p>
+      <w:pPr>
+        <w:pStyle w:val="style0"/>
+      </w:pPr>
+      <w:r>
+        <w:rPr/>
+        <w:tab/>
+        <w:tab/>
+        <w:tab/>
+        <w:tab/>
+        <w:tab/>
+        <w:tab/>
+        <w:t>&lt;td&gt;R&lt;/td&gt;</w:t>
+      </w:r>
+    </w:p>
+    <w:p>
+      <w:pPr>
+        <w:pStyle w:val="style0"/>
+      </w:pPr>
+      <w:r>
+        <w:rPr/>
+        <w:tab/>
+        <w:tab/>
+        <w:tab/>
+        <w:tab/>
+        <w:tab/>
+        <w:tab/>
+        <w:t>&lt;td&gt;2009-12-25 00:00:00 UTC&lt;/td&gt;</w:t>
+      </w:r>
+    </w:p>
+    <w:p>
+      <w:pPr>
+        <w:pStyle w:val="style0"/>
+      </w:pPr>
+      <w:r>
+        <w:rPr/>
+        <w:tab/>
+        <w:tab/>
+        <w:tab/>
+        <w:tab/>
+        <w:tab/>
+        <w:tab/>
+        <w:t>&lt;td&gt;&lt;a href=”/movies/5”&gt;More about It's Complicated&lt;/a&gt;&lt;/td&gt;</w:t>
+      </w:r>
+    </w:p>
+    <w:p>
+      <w:pPr>
+        <w:pStyle w:val="style0"/>
+      </w:pPr>
+      <w:r>
+        <w:rPr/>
+        <w:tab/>
+        <w:tab/>
+        <w:tab/>
+        <w:tab/>
+        <w:tab/>
+        <w:t>&lt;/tr&gt;</w:t>
+      </w:r>
+    </w:p>
+    <w:p>
+      <w:pPr>
+        <w:pStyle w:val="style0"/>
+      </w:pPr>
+      <w:r>
+        <w:rPr/>
+        <w:tab/>
+        <w:tab/>
+        <w:tab/>
+        <w:tab/>
+        <w:t>&lt;/tbody&gt;</w:t>
+      </w:r>
+    </w:p>
+    <w:p>
+      <w:pPr>
+        <w:pStyle w:val="style0"/>
+      </w:pPr>
+      <w:r>
+        <w:rPr/>
+        <w:tab/>
+        <w:tab/>
+        <w:tab/>
+        <w:t>&lt;/table&gt;</w:t>
+      </w:r>
+    </w:p>
+    <w:p>
+      <w:pPr>
+        <w:pStyle w:val="style0"/>
+      </w:pPr>
+      <w:r>
+        <w:rPr/>
+        <w:tab/>
+        <w:tab/>
+        <w:tab/>
+        <w:t>&lt;a href=”/movies/new”&gt;Add new movie&lt;/a&gt;</w:t>
+      </w:r>
+    </w:p>
+    <w:p>
+      <w:pPr>
+        <w:pStyle w:val="style0"/>
+      </w:pPr>
+      <w:r>
+        <w:rPr/>
+        <w:tab/>
+        <w:tab/>
+        <w:t>&lt;/div&gt;</w:t>
+      </w:r>
+    </w:p>
+    <w:p>
+      <w:pPr>
+        <w:pStyle w:val="style0"/>
+      </w:pPr>
+      <w:r>
+        <w:rPr/>
+        <w:tab/>
+        <w:t>&lt;/body&gt;</w:t>
+      </w:r>
+    </w:p>
+    <w:p>
+      <w:pPr>
+        <w:pStyle w:val="style0"/>
+      </w:pPr>
+      <w:r>
+        <w:rPr/>
+        <w:t>&lt;/html&gt;</w:t>
+      </w:r>
+    </w:p>
+    <w:p>
+      <w:pPr>
+        <w:pStyle w:val="style0"/>
+      </w:pPr>
+      <w:r>
+        <w:rPr/>
+      </w:r>
+    </w:p>
+    <w:p>
+      <w:pPr>
+        <w:pStyle w:val="style0"/>
+      </w:pPr>
+      <w:r>
+        <w:rPr/>
+        <w:t>HAML: saves clutter space in code since it does not require end tags as HTML does.  Instead, it nests and indents (with a scheme similar to Python) to show elements used.</w:t>
+      </w:r>
+    </w:p>
+    <w:p>
+      <w:pPr>
+        <w:pStyle w:val="style0"/>
+      </w:pPr>
+      <w:r>
+        <w:rPr/>
+      </w:r>
+    </w:p>
+    <w:p>
+      <w:pPr>
+        <w:pStyle w:val="style0"/>
+      </w:pPr>
+      <w:r>
+        <w:rPr>
+          <w:b/>
+          <w:bCs/>
+        </w:rPr>
+        <w:t>Element ID in HAML: (in bold)</w:t>
+      </w:r>
+    </w:p>
+    <w:p>
+      <w:pPr>
+        <w:pStyle w:val="style0"/>
+      </w:pPr>
+      <w:r>
+        <w:rPr/>
+        <w:t>%table</w:t>
+      </w:r>
+      <w:r>
+        <w:rPr>
+          <w:b/>
+          <w:bCs/>
+        </w:rPr>
+        <w:t>#movies</w:t>
+      </w:r>
+      <w:r>
+        <w:rPr/>
+        <w:t xml:space="preserve"> → chosen to look like CSS</w:t>
+      </w:r>
+    </w:p>
+    <w:p>
+      <w:pPr>
+        <w:pStyle w:val="style0"/>
+      </w:pPr>
+      <w:r>
+        <w:rPr/>
+        <w:t>(could also use .string to indicate class of element)</w:t>
+      </w:r>
+    </w:p>
+    <w:p>
+      <w:pPr>
+        <w:pStyle w:val="style0"/>
+      </w:pPr>
+      <w:r>
+        <w:rPr/>
+      </w:r>
+    </w:p>
+    <w:p>
+      <w:pPr>
+        <w:pStyle w:val="style0"/>
+      </w:pPr>
+      <w:r>
+        <w:rPr/>
+        <w:t>Interpreting results in HAML code:</w:t>
+      </w:r>
+    </w:p>
+    <w:p>
+      <w:pPr>
+        <w:pStyle w:val="style0"/>
+      </w:pPr>
+      <w:r>
+        <w:rPr/>
+      </w:r>
+    </w:p>
+    <w:p>
+      <w:pPr>
+        <w:pStyle w:val="style0"/>
+      </w:pPr>
+      <w:r>
+        <w:rPr/>
+        <w:t>If a line starts with a hypen → HAML will throw result away (see above example)</w:t>
+      </w:r>
+    </w:p>
+    <w:p>
+      <w:pPr>
+        <w:pStyle w:val="style0"/>
+      </w:pPr>
+      <w:r>
+        <w:rPr/>
+        <w:t xml:space="preserve">NOTE: For the line: </w:t>
+      </w:r>
+      <w:hyperlink r:id="rId6">
+        <w:r>
+          <w:rPr>
+            <w:rStyle w:val="style15"/>
+          </w:rPr>
+          <w:t>-@movies.each</w:t>
+        </w:r>
+      </w:hyperlink>
+      <w:r>
+        <w:rPr/>
+        <w:t xml:space="preserve"> do |movie|</w:t>
+      </w:r>
+    </w:p>
+    <w:p>
+      <w:pPr>
+        <w:pStyle w:val="style0"/>
+      </w:pPr>
+      <w:r>
+        <w:rPr/>
+        <w:t>--&gt;there is no output on that line anyway – since starts a “each.do iteration loop”</w:t>
+      </w:r>
+    </w:p>
+    <w:p>
+      <w:pPr>
+        <w:pStyle w:val="style0"/>
+      </w:pPr>
+      <w:r>
+        <w:rPr/>
+      </w:r>
+    </w:p>
+    <w:p>
+      <w:pPr>
+        <w:pStyle w:val="style0"/>
+      </w:pPr>
+      <w:r>
+        <w:rPr/>
+        <w:t>If a line starts with an equals sign → HAML will insert the result into the HTML code</w:t>
+      </w:r>
+    </w:p>
+    <w:p>
+      <w:pPr>
+        <w:pStyle w:val="style0"/>
+      </w:pPr>
+      <w:r>
+        <w:rPr/>
+      </w:r>
+    </w:p>
+    <w:p>
+      <w:pPr>
+        <w:pStyle w:val="style0"/>
+      </w:pPr>
+      <w:r>
+        <w:rPr/>
+        <w:t>HAML Template:</w:t>
+      </w:r>
+    </w:p>
+    <w:p>
+      <w:pPr>
+        <w:pStyle w:val="style0"/>
+      </w:pPr>
+      <w:r>
+        <w:rPr/>
+      </w:r>
+    </w:p>
+    <w:p>
+      <w:pPr>
+        <w:pStyle w:val="style0"/>
+      </w:pPr>
+      <w:r>
+        <w:rPr/>
+        <w:t>--lines beginning with % expand into the corresponding HTML opening tag, with no closing tag needed, since HAML uses indentation to determine structure.</w:t>
+      </w:r>
+    </w:p>
+    <w:p>
+      <w:pPr>
+        <w:pStyle w:val="style0"/>
+      </w:pPr>
+      <w:r>
+        <w:rPr/>
+      </w:r>
+    </w:p>
+    <w:p>
+      <w:pPr>
+        <w:pStyle w:val="style0"/>
+      </w:pPr>
+      <w:r>
+        <w:rPr/>
+        <w:t>--Ruby-like hashes following a tag become HTML attributes</w:t>
+      </w:r>
+    </w:p>
+    <w:p>
+      <w:pPr>
+        <w:pStyle w:val="style0"/>
+      </w:pPr>
+      <w:r>
+        <w:rPr/>
+      </w:r>
+    </w:p>
+    <w:p>
+      <w:pPr>
+        <w:pStyle w:val="style0"/>
+      </w:pPr>
+      <w:r>
+        <w:rPr/>
+        <w:t>--Lines beginning with dash “-” are executed as Ruby code with any result discarded</w:t>
+      </w:r>
+    </w:p>
+    <w:p>
+      <w:pPr>
+        <w:pStyle w:val="style0"/>
+      </w:pPr>
+      <w:r>
+        <w:rPr/>
+      </w:r>
+    </w:p>
+    <w:p>
+      <w:pPr>
+        <w:pStyle w:val="style0"/>
+      </w:pPr>
+      <w:r>
+        <w:rPr/>
+        <w:t>--Lines beginning with “=” equals sign are executed as Ruby code with the result interpolated into HTML output.</w:t>
+      </w:r>
+    </w:p>
+    <w:p>
+      <w:pPr>
+        <w:pStyle w:val="style0"/>
+      </w:pPr>
+      <w:r>
+        <w:rPr/>
+      </w:r>
+    </w:p>
+    <w:p>
+      <w:pPr>
+        <w:pStyle w:val="style0"/>
+      </w:pPr>
+      <w:r>
+        <w:rPr/>
+      </w:r>
+    </w:p>
+    <w:p>
+      <w:pPr>
+        <w:pStyle w:val="style0"/>
+      </w:pPr>
+      <w:r>
+        <w:rPr/>
+      </w:r>
+    </w:p>
+    <w:p>
+      <w:pPr>
+        <w:pStyle w:val="style0"/>
+      </w:pPr>
+      <w:r>
+        <w:rPr/>
+        <w:t>Basics of HAML, Summarized, Compared to HTML:</w:t>
+      </w:r>
+    </w:p>
+    <w:p>
+      <w:pPr>
+        <w:pStyle w:val="style0"/>
+      </w:pPr>
+      <w:r>
+        <w:rPr/>
+      </w:r>
+    </w:p>
+    <w:p>
+      <w:pPr>
+        <w:pStyle w:val="style0"/>
+      </w:pPr>
+      <w:r>
+        <w:rPr>
+          <w:u w:val="single"/>
+        </w:rPr>
+        <w:t>HAML</w:t>
+      </w:r>
+      <w:r>
+        <w:rPr/>
+        <w:tab/>
+        <w:tab/>
+        <w:tab/>
+        <w:tab/>
+        <w:tab/>
+        <w:tab/>
+        <w:tab/>
+        <w:tab/>
+      </w:r>
+      <w:r>
+        <w:rPr>
+          <w:u w:val="single"/>
+        </w:rPr>
+        <w:t>HTML</w:t>
+      </w:r>
+    </w:p>
+    <w:p>
+      <w:pPr>
+        <w:pStyle w:val="style0"/>
+      </w:pPr>
+      <w:r>
+        <w:rPr/>
+      </w:r>
+    </w:p>
+    <w:p>
+      <w:pPr>
+        <w:pStyle w:val="style0"/>
+      </w:pPr>
+      <w:r>
+        <w:rPr/>
+        <w:t>%br {:clear =&gt;'left'}</w:t>
+        <w:tab/>
+        <w:tab/>
+        <w:tab/>
+        <w:tab/>
+        <w:tab/>
+        <w:tab/>
+        <w:t>&lt;br clear=”left”/&gt;</w:t>
+      </w:r>
+    </w:p>
+    <w:p>
+      <w:pPr>
+        <w:pStyle w:val="style0"/>
+      </w:pPr>
+      <w:r>
+        <w:rPr/>
+      </w:r>
+    </w:p>
+    <w:p>
+      <w:pPr>
+        <w:pStyle w:val="style0"/>
+      </w:pPr>
+      <w:r>
+        <w:rPr/>
+        <w:t>%p.foo Hello</w:t>
+        <w:tab/>
+        <w:tab/>
+        <w:tab/>
+        <w:tab/>
+        <w:tab/>
+        <w:tab/>
+        <w:tab/>
+        <w:t>&lt;p class=”foo”&gt;Hello&lt;/p&gt;</w:t>
+      </w:r>
+    </w:p>
+    <w:p>
+      <w:pPr>
+        <w:pStyle w:val="style0"/>
+      </w:pPr>
+      <w:r>
+        <w:rPr/>
+      </w:r>
+    </w:p>
+    <w:p>
+      <w:pPr>
+        <w:pStyle w:val="style0"/>
+      </w:pPr>
+      <w:r>
+        <w:rPr/>
+        <w:t>%p#foo Hello</w:t>
+        <w:tab/>
+        <w:tab/>
+        <w:tab/>
+        <w:tab/>
+        <w:tab/>
+        <w:tab/>
+        <w:tab/>
+        <w:t>&lt;p id=”foo”&gt;Hello&lt;/p&gt;</w:t>
+      </w:r>
+    </w:p>
+    <w:p>
+      <w:pPr>
+        <w:pStyle w:val="style0"/>
+      </w:pPr>
+      <w:r>
+        <w:rPr/>
+      </w:r>
+    </w:p>
+    <w:p>
+      <w:pPr>
+        <w:pStyle w:val="style0"/>
+      </w:pPr>
+      <w:r>
+        <w:rPr/>
+        <w:t>&lt;div class=”foo”&gt;</w:t>
+        <w:tab/>
+        <w:tab/>
+        <w:tab/>
+        <w:tab/>
+        <w:tab/>
+        <w:tab/>
+        <w:t>&lt;div id=”foo” class=”bar”&gt; #foo.bar</w:t>
+      </w:r>
+    </w:p>
+    <w:p>
+      <w:pPr>
+        <w:pStyle w:val="style0"/>
+      </w:pPr>
+      <w:r>
+        <w:rPr/>
+        <w:t>(indent)….....(.foo)</w:t>
+        <w:tab/>
+        <w:tab/>
+        <w:tab/>
+        <w:tab/>
+        <w:tab/>
+        <w:tab/>
+        <w:t>(indent)….......................</w:t>
+      </w:r>
+    </w:p>
+    <w:p>
+      <w:pPr>
+        <w:pStyle w:val="style0"/>
+      </w:pPr>
+      <w:r>
+        <w:rPr/>
+        <w:t>&lt;/div&gt;</w:t>
+        <w:tab/>
+        <w:tab/>
+        <w:tab/>
+        <w:tab/>
+        <w:tab/>
+        <w:tab/>
+        <w:tab/>
+        <w:tab/>
+        <w:t>&lt;/div&gt;</w:t>
+      </w:r>
+    </w:p>
+    <w:p>
+      <w:pPr>
+        <w:pStyle w:val="style0"/>
+      </w:pPr>
+      <w:r>
+        <w:rPr/>
+      </w:r>
+    </w:p>
+    <w:p>
+      <w:pPr>
+        <w:pStyle w:val="style0"/>
+      </w:pPr>
+      <w:r>
+        <w:rPr/>
+        <w:t>HAML:</w:t>
+      </w:r>
+    </w:p>
+    <w:p>
+      <w:pPr>
+        <w:pStyle w:val="style0"/>
+      </w:pPr>
+      <w:r>
+        <w:rPr/>
+      </w:r>
+    </w:p>
+    <w:p>
+      <w:pPr>
+        <w:pStyle w:val="style0"/>
+      </w:pPr>
+      <w:r>
+        <w:rPr/>
+        <w:t>%tags: must either contain tag and all its content on a single line.</w:t>
+      </w:r>
+    </w:p>
+    <w:p>
+      <w:pPr>
+        <w:pStyle w:val="style0"/>
+      </w:pPr>
+      <w:r>
+        <w:rPr/>
+        <w:t>--or they must appear by itself on line in which case all of tags content must be indented 2 spaces on subsequent lines.</w:t>
+      </w:r>
+    </w:p>
+    <w:p>
+      <w:pPr>
+        <w:pStyle w:val="style0"/>
+      </w:pPr>
+      <w:r>
+        <w:rPr/>
+      </w:r>
+    </w:p>
+    <w:p>
+      <w:pPr>
+        <w:pStyle w:val="style0"/>
+      </w:pPr>
+      <w:r>
+        <w:rPr/>
+        <w:t>--note that HAML specifies “class” and “id” attributes using a notation deliberately similar to CSS selectors.</w:t>
+      </w:r>
+    </w:p>
+    <w:p>
+      <w:pPr>
+        <w:pStyle w:val="style0"/>
+      </w:pPr>
+      <w:r>
+        <w:rPr/>
+      </w:r>
+    </w:p>
+    <w:p>
+      <w:pPr>
+        <w:pStyle w:val="style0"/>
+      </w:pPr>
+      <w:r>
+        <w:rPr/>
+        <w:t>MVC:</w:t>
+      </w:r>
+    </w:p>
+    <w:p>
+      <w:pPr>
+        <w:pStyle w:val="style0"/>
+      </w:pPr>
+      <w:r>
+        <w:rPr/>
+        <w:t>Views: should contain as little code as possible</w:t>
+      </w:r>
+    </w:p>
+    <w:p>
+      <w:pPr>
+        <w:pStyle w:val="style0"/>
+      </w:pPr>
+      <w:r>
+        <w:rPr/>
+      </w:r>
+    </w:p>
+    <w:p>
+      <w:pPr>
+        <w:pStyle w:val="style0"/>
+      </w:pPr>
+      <w:r>
+        <w:rPr/>
+        <w:t>HAML: Technically permits arbitrarily complex Ruby code in a template – it's syntax for including a mult-line piece of code is deliberately awkward—so this discourages programmers from doing so.</w:t>
+      </w:r>
+    </w:p>
+    <w:p>
+      <w:pPr>
+        <w:pStyle w:val="style0"/>
+      </w:pPr>
+      <w:r>
+        <w:rPr/>
+      </w:r>
+    </w:p>
+    <w:p>
+      <w:pPr>
+        <w:pStyle w:val="style0"/>
+      </w:pPr>
+      <w:r>
+        <w:rPr/>
+        <w:t xml:space="preserve">The only </w:t>
+      </w:r>
+      <w:r>
+        <w:rPr>
+          <w:i/>
+          <w:iCs/>
+        </w:rPr>
+        <w:t xml:space="preserve">computation </w:t>
+      </w:r>
+      <w:r>
+        <w:rPr>
+          <w:b w:val="false"/>
+          <w:bCs w:val="false"/>
+          <w:i w:val="false"/>
+          <w:iCs w:val="false"/>
+        </w:rPr>
+        <w:t>in Index view for Rotten Potatoes is limited to iterating over a collection (provided by model via the controller) and generating an HTML table row to display each element.</w:t>
+      </w:r>
+    </w:p>
+    <w:p>
+      <w:pPr>
+        <w:pStyle w:val="style0"/>
+      </w:pPr>
+      <w:r>
+        <w:rPr/>
+      </w:r>
+    </w:p>
+    <w:p>
+      <w:pPr>
+        <w:pStyle w:val="style0"/>
+      </w:pPr>
+      <w:r>
+        <w:rPr>
+          <w:b w:val="false"/>
+          <w:bCs w:val="false"/>
+          <w:i w:val="false"/>
+          <w:iCs w:val="false"/>
+        </w:rPr>
+        <w:t>In contrast: apps written using PHP framework: apps often mingle large amounts of code into view templates – disciplined PHP programmers separate views from code, but PHP framework does not support it or reward it.</w:t>
+      </w:r>
+    </w:p>
+    <w:p>
+      <w:pPr>
+        <w:pStyle w:val="style0"/>
+      </w:pPr>
+      <w:r>
+        <w:rPr/>
+      </w:r>
+    </w:p>
+    <w:p>
+      <w:pPr>
+        <w:pStyle w:val="style0"/>
+      </w:pPr>
+      <w:r>
+        <w:rPr>
+          <w:b w:val="false"/>
+          <w:bCs w:val="false"/>
+          <w:i w:val="false"/>
+          <w:iCs w:val="false"/>
+        </w:rPr>
+        <w:t>MVC advocates: distinguishes controller from view – makes it easier to think first about structuring app as set of RESTful actions – and later about rendering results of actions in separate view step.</w:t>
+      </w:r>
+    </w:p>
+    <w:p>
+      <w:pPr>
+        <w:pStyle w:val="style0"/>
+      </w:pPr>
+      <w:r>
+        <w:rPr/>
+      </w:r>
+    </w:p>
+    <w:p>
+      <w:pPr>
+        <w:pStyle w:val="style0"/>
+      </w:pPr>
+      <w:r>
+        <w:rPr>
+          <w:b w:val="false"/>
+          <w:bCs w:val="false"/>
+          <w:i w:val="false"/>
+          <w:iCs w:val="false"/>
+        </w:rPr>
+        <w:t>SOA: means components of app act as interoperable services, and can be used independently and recombined in other apps.</w:t>
+      </w:r>
+    </w:p>
+    <w:p>
+      <w:pPr>
+        <w:pStyle w:val="style0"/>
+      </w:pPr>
+      <w:r>
+        <w:rPr/>
+      </w:r>
+    </w:p>
+    <w:p>
+      <w:pPr>
+        <w:pStyle w:val="style0"/>
+      </w:pPr>
+      <w:r>
+        <w:rPr>
+          <w:b w:val="false"/>
+          <w:bCs w:val="false"/>
+          <w:i w:val="false"/>
+          <w:iCs w:val="false"/>
+        </w:rPr>
+        <w:t>Contrasting Implementation: “software silo” - rarely has API's to internal components</w:t>
+      </w:r>
+    </w:p>
+    <w:p>
+      <w:pPr>
+        <w:pStyle w:val="style0"/>
+      </w:pPr>
+      <w:r>
+        <w:rPr/>
+      </w:r>
+    </w:p>
+    <w:p>
+      <w:pPr>
+        <w:pStyle w:val="style0"/>
+      </w:pPr>
+      <w:r>
+        <w:rPr>
+          <w:b w:val="false"/>
+          <w:bCs w:val="false"/>
+          <w:i w:val="false"/>
+          <w:iCs w:val="false"/>
+        </w:rPr>
+        <w:t>Cost consideration: If you mis-estimate what the customer wants, cost is lower with SOA than with “siloed” software to recover from a mistake and try something else, or to produce a similar-but-not-identical variant to please a subset of users.</w:t>
+      </w:r>
+    </w:p>
+    <w:p>
+      <w:pPr>
+        <w:pStyle w:val="style0"/>
+      </w:pPr>
+      <w:r>
+        <w:rPr/>
+      </w:r>
+    </w:p>
+    <w:p>
+      <w:pPr>
+        <w:pStyle w:val="style0"/>
+      </w:pPr>
+      <w:r>
+        <w:rPr>
+          <w:b w:val="false"/>
+          <w:bCs w:val="false"/>
+          <w:i w:val="false"/>
+          <w:iCs w:val="false"/>
+        </w:rPr>
+        <w:t xml:space="preserve">Example: Amazon – started 1995 – with siloed software for online retailing – by 2002 – Steve Yegge (former CEO, founder, former Amazonian) mandated change that would today be called SOA—Broadcast email to all employees: </w:t>
       </w:r>
     </w:p>
     <w:sectPr>

</xml_diff>